<commit_message>
Them are Internet Papers
</commit_message>
<xml_diff>
--- a/Walter/TripReports/MyJourneysToTheTopOfEachUSState.docx
+++ b/Walter/TripReports/MyJourneysToTheTopOfEachUSState.docx
@@ -3,183 +3,6 @@
 <w:document xmlns:wpc="http://schemas.microsoft.com/office/word/2010/wordprocessingCanvas" xmlns:mc="http://schemas.openxmlformats.org/markup-compatibility/2006" xmlns:o="urn:schemas-microsoft-com:office:office" xmlns:r="http://schemas.openxmlformats.org/officeDocument/2006/relationships" xmlns:m="http://schemas.openxmlformats.org/officeDocument/2006/math" xmlns:v="urn:schemas-microsoft-com:vml" xmlns:wp14="http://schemas.microsoft.com/office/word/2010/wordprocessingDrawing" xmlns:wp="http://schemas.openxmlformats.org/drawingml/2006/wordprocessingDrawing" xmlns:w10="urn:schemas-microsoft-com:office:word" xmlns:w="http://schemas.openxmlformats.org/wordprocessingml/2006/main" xmlns:w14="http://schemas.microsoft.com/office/word/2010/wordml" xmlns:w15="http://schemas.microsoft.com/office/word/2012/wordml" xmlns:wpg="http://schemas.microsoft.com/office/word/2010/wordprocessingGroup" xmlns:wpi="http://schemas.microsoft.com/office/word/2010/wordprocessingInk" xmlns:wne="http://schemas.microsoft.com/office/word/2006/wordml" xmlns:wps="http://schemas.microsoft.com/office/word/2010/wordprocessingShape" mc:Ignorable="w14 w15 wp14">
   <w:body>
     <w:p>
-      <w:r>
-        <w:rPr>
-          <w:noProof/>
-        </w:rPr>
-        <w:drawing>
-          <wp:inline distT="0" distB="0" distL="0" distR="0" wp14:anchorId="11979EDC" wp14:editId="1FC41BE2">
-            <wp:extent cx="5943600" cy="2207260"/>
-            <wp:effectExtent l="0" t="0" r="0" b="2540"/>
-            <wp:docPr id="1" name="Picture 1"/>
-            <wp:cNvGraphicFramePr>
-              <a:graphicFrameLocks xmlns:a="http://schemas.openxmlformats.org/drawingml/2006/main" noChangeAspect="1"/>
-            </wp:cNvGraphicFramePr>
-            <a:graphic xmlns:a="http://schemas.openxmlformats.org/drawingml/2006/main">
-              <a:graphicData uri="http://schemas.openxmlformats.org/drawingml/2006/picture">
-                <pic:pic xmlns:pic="http://schemas.openxmlformats.org/drawingml/2006/picture">
-                  <pic:nvPicPr>
-                    <pic:cNvPr id="1" name=""/>
-                    <pic:cNvPicPr/>
-                  </pic:nvPicPr>
-                  <pic:blipFill>
-                    <a:blip r:embed="rId4"/>
-                    <a:stretch>
-                      <a:fillRect/>
-                    </a:stretch>
-                  </pic:blipFill>
-                  <pic:spPr>
-                    <a:xfrm>
-                      <a:off x="0" y="0"/>
-                      <a:ext cx="5943600" cy="2207260"/>
-                    </a:xfrm>
-                    <a:prstGeom prst="rect">
-                      <a:avLst/>
-                    </a:prstGeom>
-                  </pic:spPr>
-                </pic:pic>
-              </a:graphicData>
-            </a:graphic>
-          </wp:inline>
-        </w:drawing>
-      </w:r>
-    </w:p>
-    <w:p/>
-    <w:p>
-      <w:r>
-        <w:rPr>
-          <w:noProof/>
-        </w:rPr>
-        <w:drawing>
-          <wp:inline distT="0" distB="0" distL="0" distR="0" wp14:anchorId="5B3574D9" wp14:editId="30172C4C">
-            <wp:extent cx="5943600" cy="2273935"/>
-            <wp:effectExtent l="0" t="0" r="0" b="0"/>
-            <wp:docPr id="2" name="Picture 2"/>
-            <wp:cNvGraphicFramePr>
-              <a:graphicFrameLocks xmlns:a="http://schemas.openxmlformats.org/drawingml/2006/main" noChangeAspect="1"/>
-            </wp:cNvGraphicFramePr>
-            <a:graphic xmlns:a="http://schemas.openxmlformats.org/drawingml/2006/main">
-              <a:graphicData uri="http://schemas.openxmlformats.org/drawingml/2006/picture">
-                <pic:pic xmlns:pic="http://schemas.openxmlformats.org/drawingml/2006/picture">
-                  <pic:nvPicPr>
-                    <pic:cNvPr id="1" name=""/>
-                    <pic:cNvPicPr/>
-                  </pic:nvPicPr>
-                  <pic:blipFill>
-                    <a:blip r:embed="rId5"/>
-                    <a:stretch>
-                      <a:fillRect/>
-                    </a:stretch>
-                  </pic:blipFill>
-                  <pic:spPr>
-                    <a:xfrm>
-                      <a:off x="0" y="0"/>
-                      <a:ext cx="5943600" cy="2273935"/>
-                    </a:xfrm>
-                    <a:prstGeom prst="rect">
-                      <a:avLst/>
-                    </a:prstGeom>
-                  </pic:spPr>
-                </pic:pic>
-              </a:graphicData>
-            </a:graphic>
-          </wp:inline>
-        </w:drawing>
-      </w:r>
-    </w:p>
-    <w:p>
-      <w:r>
-        <w:rPr>
-          <w:noProof/>
-        </w:rPr>
-        <w:lastRenderedPageBreak/>
-        <w:drawing>
-          <wp:inline distT="0" distB="0" distL="0" distR="0" wp14:anchorId="46043BEE" wp14:editId="0C1337CE">
-            <wp:extent cx="4057650" cy="3438525"/>
-            <wp:effectExtent l="0" t="0" r="0" b="9525"/>
-            <wp:docPr id="3" name="Picture 3"/>
-            <wp:cNvGraphicFramePr>
-              <a:graphicFrameLocks xmlns:a="http://schemas.openxmlformats.org/drawingml/2006/main" noChangeAspect="1"/>
-            </wp:cNvGraphicFramePr>
-            <a:graphic xmlns:a="http://schemas.openxmlformats.org/drawingml/2006/main">
-              <a:graphicData uri="http://schemas.openxmlformats.org/drawingml/2006/picture">
-                <pic:pic xmlns:pic="http://schemas.openxmlformats.org/drawingml/2006/picture">
-                  <pic:nvPicPr>
-                    <pic:cNvPr id="1" name=""/>
-                    <pic:cNvPicPr/>
-                  </pic:nvPicPr>
-                  <pic:blipFill>
-                    <a:blip r:embed="rId6"/>
-                    <a:stretch>
-                      <a:fillRect/>
-                    </a:stretch>
-                  </pic:blipFill>
-                  <pic:spPr>
-                    <a:xfrm>
-                      <a:off x="0" y="0"/>
-                      <a:ext cx="4057650" cy="3438525"/>
-                    </a:xfrm>
-                    <a:prstGeom prst="rect">
-                      <a:avLst/>
-                    </a:prstGeom>
-                  </pic:spPr>
-                </pic:pic>
-              </a:graphicData>
-            </a:graphic>
-          </wp:inline>
-        </w:drawing>
-      </w:r>
-    </w:p>
-    <w:p>
-      <w:r>
-        <w:rPr>
-          <w:noProof/>
-        </w:rPr>
-        <w:drawing>
-          <wp:inline distT="0" distB="0" distL="0" distR="0" wp14:anchorId="1EBFDCEE" wp14:editId="7FF30A80">
-            <wp:extent cx="5943600" cy="776605"/>
-            <wp:effectExtent l="0" t="0" r="0" b="4445"/>
-            <wp:docPr id="4" name="Picture 4"/>
-            <wp:cNvGraphicFramePr>
-              <a:graphicFrameLocks xmlns:a="http://schemas.openxmlformats.org/drawingml/2006/main" noChangeAspect="1"/>
-            </wp:cNvGraphicFramePr>
-            <a:graphic xmlns:a="http://schemas.openxmlformats.org/drawingml/2006/main">
-              <a:graphicData uri="http://schemas.openxmlformats.org/drawingml/2006/picture">
-                <pic:pic xmlns:pic="http://schemas.openxmlformats.org/drawingml/2006/picture">
-                  <pic:nvPicPr>
-                    <pic:cNvPr id="1" name=""/>
-                    <pic:cNvPicPr/>
-                  </pic:nvPicPr>
-                  <pic:blipFill>
-                    <a:blip r:embed="rId7"/>
-                    <a:stretch>
-                      <a:fillRect/>
-                    </a:stretch>
-                  </pic:blipFill>
-                  <pic:spPr>
-                    <a:xfrm>
-                      <a:off x="0" y="0"/>
-                      <a:ext cx="5943600" cy="776605"/>
-                    </a:xfrm>
-                    <a:prstGeom prst="rect">
-                      <a:avLst/>
-                    </a:prstGeom>
-                  </pic:spPr>
-                </pic:pic>
-              </a:graphicData>
-            </a:graphic>
-          </wp:inline>
-        </w:drawing>
-      </w:r>
-    </w:p>
-    <w:p/>
-    <w:p/>
-    <w:p>
-      <w:r>
-        <w:br w:type="page"/>
-      </w:r>
-    </w:p>
-    <w:p>
       <w:pPr>
         <w:jc w:val="center"/>
         <w:rPr>
@@ -194,7 +17,6 @@
           <w:sz w:val="28"/>
           <w:szCs w:val="28"/>
         </w:rPr>
-        <w:lastRenderedPageBreak/>
         <w:t xml:space="preserve">My Journey to the Highest Point </w:t>
       </w:r>
       <w:proofErr w:type="gramStart"/>
@@ -2764,24 +2586,54 @@
           <w:sz w:val="24"/>
           <w:szCs w:val="24"/>
         </w:rPr>
-        <w:t xml:space="preserve">, 6684 </w:t>
-      </w:r>
-      <w:proofErr w:type="spellStart"/>
+        <w:t xml:space="preserve">, </w:t>
+      </w:r>
       <w:r>
         <w:rPr>
           <w:b/>
           <w:sz w:val="24"/>
           <w:szCs w:val="24"/>
         </w:rPr>
-        <w:t>ft</w:t>
-      </w:r>
-      <w:proofErr w:type="spellEnd"/>
+        <w:t xml:space="preserve">NC, </w:t>
+      </w:r>
       <w:r>
         <w:rPr>
           <w:b/>
           <w:sz w:val="24"/>
           <w:szCs w:val="24"/>
         </w:rPr>
+        <w:t>6</w:t>
+      </w:r>
+      <w:r>
+        <w:rPr>
+          <w:b/>
+          <w:sz w:val="24"/>
+          <w:szCs w:val="24"/>
+        </w:rPr>
+        <w:t>,</w:t>
+      </w:r>
+      <w:r>
+        <w:rPr>
+          <w:b/>
+          <w:sz w:val="24"/>
+          <w:szCs w:val="24"/>
+        </w:rPr>
+        <w:t xml:space="preserve">684 </w:t>
+      </w:r>
+      <w:r>
+        <w:rPr>
+          <w:b/>
+          <w:sz w:val="24"/>
+          <w:szCs w:val="24"/>
+        </w:rPr>
+        <w:t>ft.</w:t>
+      </w:r>
+      <w:r>
+        <w:rPr>
+          <w:b/>
+          <w:sz w:val="24"/>
+          <w:szCs w:val="24"/>
+        </w:rPr>
         <w:t xml:space="preserve"> – May 19, 2001, HP #1: Assault on Mitchell</w:t>
       </w:r>
     </w:p>
@@ -2895,14 +2747,7 @@
           <w:sz w:val="24"/>
           <w:szCs w:val="24"/>
         </w:rPr>
-        <w:t xml:space="preserve"> the hike from </w:t>
-      </w:r>
-      <w:r>
-        <w:rPr>
-          <w:sz w:val="24"/>
-          <w:szCs w:val="24"/>
-        </w:rPr>
-        <w:t xml:space="preserve">Shenandoah </w:t>
+        <w:t xml:space="preserve"> the hike from Shenandoah </w:t>
       </w:r>
       <w:r>
         <w:rPr>
@@ -3181,7 +3026,7 @@
           <w:sz w:val="24"/>
           <w:szCs w:val="24"/>
         </w:rPr>
-        <w:t xml:space="preserve"> endurance race</w:t>
+        <w:t xml:space="preserve"> ride</w:t>
       </w:r>
       <w:r>
         <w:rPr>
@@ -3252,14 +3097,7 @@
           <w:sz w:val="24"/>
           <w:szCs w:val="24"/>
         </w:rPr>
-        <w:t>approximately</w:t>
-      </w:r>
-      <w:r>
-        <w:rPr>
-          <w:sz w:val="24"/>
-          <w:szCs w:val="24"/>
-        </w:rPr>
-        <w:t xml:space="preserve"> </w:t>
+        <w:t xml:space="preserve">approximately </w:t>
       </w:r>
       <w:r>
         <w:rPr>
@@ -3287,14 +3125,7 @@
           <w:sz w:val="24"/>
           <w:szCs w:val="24"/>
         </w:rPr>
-        <w:t xml:space="preserve"> viewing platf</w:t>
-      </w:r>
-      <w:r>
-        <w:rPr>
-          <w:sz w:val="24"/>
-          <w:szCs w:val="24"/>
-        </w:rPr>
-        <w:t>orm located at 6</w:t>
+        <w:t xml:space="preserve"> viewing platform located at 6</w:t>
       </w:r>
       <w:r>
         <w:rPr>
@@ -3597,16 +3428,115 @@
           <w:szCs w:val="24"/>
         </w:rPr>
         <w:t>nterred in a tomb on the mountain in 1858</w:t>
-      </w:r>
-      <w:r>
-        <w:rPr>
-          <w:sz w:val="24"/>
-          <w:szCs w:val="24"/>
-        </w:rPr>
-        <w:t>.</w:t>
       </w:r>
       <w:bookmarkStart w:id="0" w:name="_GoBack"/>
       <w:bookmarkEnd w:id="0"/>
+      <w:r>
+        <w:rPr>
+          <w:sz w:val="24"/>
+          <w:szCs w:val="24"/>
+        </w:rPr>
+        <w:t>.</w:t>
+      </w:r>
+    </w:p>
+    <w:p>
+      <w:pPr>
+        <w:rPr>
+          <w:sz w:val="24"/>
+          <w:szCs w:val="24"/>
+        </w:rPr>
+      </w:pPr>
+    </w:p>
+    <w:p>
+      <w:pPr>
+        <w:rPr>
+          <w:sz w:val="24"/>
+          <w:szCs w:val="24"/>
+        </w:rPr>
+      </w:pPr>
+    </w:p>
+    <w:p>
+      <w:pPr>
+        <w:rPr>
+          <w:b/>
+          <w:sz w:val="24"/>
+          <w:szCs w:val="24"/>
+        </w:rPr>
+      </w:pPr>
+      <w:r>
+        <w:rPr>
+          <w:b/>
+          <w:sz w:val="24"/>
+          <w:szCs w:val="24"/>
+        </w:rPr>
+        <w:t>Spruce Knob</w:t>
+      </w:r>
+      <w:r>
+        <w:rPr>
+          <w:b/>
+          <w:sz w:val="24"/>
+          <w:szCs w:val="24"/>
+        </w:rPr>
+        <w:t>,</w:t>
+      </w:r>
+      <w:r>
+        <w:rPr>
+          <w:b/>
+          <w:sz w:val="24"/>
+          <w:szCs w:val="24"/>
+        </w:rPr>
+        <w:t xml:space="preserve"> WV, </w:t>
+      </w:r>
+      <w:proofErr w:type="gramStart"/>
+      <w:r>
+        <w:rPr>
+          <w:b/>
+          <w:sz w:val="24"/>
+          <w:szCs w:val="24"/>
+        </w:rPr>
+        <w:t>4,863</w:t>
+      </w:r>
+      <w:proofErr w:type="gramEnd"/>
+      <w:r>
+        <w:rPr>
+          <w:b/>
+          <w:sz w:val="24"/>
+          <w:szCs w:val="24"/>
+        </w:rPr>
+        <w:t xml:space="preserve"> ft. – </w:t>
+      </w:r>
+      <w:r>
+        <w:rPr>
+          <w:b/>
+          <w:sz w:val="24"/>
+          <w:szCs w:val="24"/>
+        </w:rPr>
+        <w:t>September 3 2001, HP #2</w:t>
+      </w:r>
+      <w:r>
+        <w:rPr>
+          <w:b/>
+          <w:sz w:val="24"/>
+          <w:szCs w:val="24"/>
+        </w:rPr>
+        <w:t xml:space="preserve">: </w:t>
+      </w:r>
+      <w:r>
+        <w:rPr>
+          <w:b/>
+          <w:sz w:val="24"/>
+          <w:szCs w:val="24"/>
+        </w:rPr>
+        <w:t>Them are Internet Papers</w:t>
+      </w:r>
+    </w:p>
+    <w:p>
+      <w:pPr>
+        <w:rPr>
+          <w:sz w:val="24"/>
+          <w:szCs w:val="24"/>
+        </w:rPr>
+      </w:pPr>
     </w:p>
     <w:sectPr>
       <w:pgSz w:w="12240" w:h="15840"/>

</xml_diff>

<commit_message>
taking it to the top
</commit_message>
<xml_diff>
--- a/Walter/TripReports/MyJourneysToTheTopOfEachUSState.docx
+++ b/Walter/TripReports/MyJourneysToTheTopOfEachUSState.docx
@@ -19,16 +19,14 @@
         </w:rPr>
         <w:t xml:space="preserve">My Journey to the Highest Point </w:t>
       </w:r>
-      <w:proofErr w:type="gramStart"/>
       <w:r>
         <w:rPr>
           <w:b/>
           <w:sz w:val="28"/>
           <w:szCs w:val="28"/>
         </w:rPr>
-        <w:t>In</w:t>
-      </w:r>
-      <w:proofErr w:type="gramEnd"/>
+        <w:t>in</w:t>
+      </w:r>
       <w:r>
         <w:rPr>
           <w:b/>
@@ -40,23 +38,41 @@
     </w:p>
     <w:p>
       <w:pPr>
-        <w:rPr>
-          <w:sz w:val="24"/>
-          <w:szCs w:val="24"/>
-        </w:rPr>
-      </w:pPr>
-    </w:p>
-    <w:p>
-      <w:pPr>
+        <w:jc w:val="center"/>
         <w:rPr>
           <w:b/>
-          <w:sz w:val="24"/>
-          <w:szCs w:val="24"/>
+          <w:sz w:val="28"/>
+          <w:szCs w:val="28"/>
         </w:rPr>
       </w:pPr>
       <w:r>
         <w:rPr>
           <w:b/>
+          <w:sz w:val="28"/>
+          <w:szCs w:val="28"/>
+        </w:rPr>
+        <w:t>“Sa, I’m taking it to the top”</w:t>
+      </w:r>
+    </w:p>
+    <w:p>
+      <w:pPr>
+        <w:rPr>
+          <w:sz w:val="24"/>
+          <w:szCs w:val="24"/>
+        </w:rPr>
+      </w:pPr>
+    </w:p>
+    <w:p>
+      <w:pPr>
+        <w:rPr>
+          <w:b/>
+          <w:sz w:val="24"/>
+          <w:szCs w:val="24"/>
+        </w:rPr>
+      </w:pPr>
+      <w:r>
+        <w:rPr>
+          <w:b/>
           <w:sz w:val="24"/>
           <w:szCs w:val="24"/>
         </w:rPr>
@@ -132,7 +148,21 @@
           <w:sz w:val="24"/>
           <w:szCs w:val="24"/>
         </w:rPr>
-        <w:t xml:space="preserve"> the highest point in each of the 50 US States</w:t>
+        <w:t xml:space="preserve"> the highest point in each of the 50 US </w:t>
+      </w:r>
+      <w:r>
+        <w:rPr>
+          <w:sz w:val="24"/>
+          <w:szCs w:val="24"/>
+        </w:rPr>
+        <w:t>s</w:t>
+      </w:r>
+      <w:r>
+        <w:rPr>
+          <w:sz w:val="24"/>
+          <w:szCs w:val="24"/>
+        </w:rPr>
+        <w:t>tates</w:t>
       </w:r>
       <w:r>
         <w:rPr>
@@ -450,7 +480,21 @@
           <w:sz w:val="24"/>
           <w:szCs w:val="24"/>
         </w:rPr>
-        <w:t xml:space="preserve">such a relatively few number of people have reached the highest point of each of the 50 US States. From information on the Highpointers club’s website, </w:t>
+        <w:t>such a relatively few number of people have reached the high</w:t>
+      </w:r>
+      <w:r>
+        <w:rPr>
+          <w:sz w:val="24"/>
+          <w:szCs w:val="24"/>
+        </w:rPr>
+        <w:t>est point of each of the 50 s</w:t>
+      </w:r>
+      <w:r>
+        <w:rPr>
+          <w:sz w:val="24"/>
+          <w:szCs w:val="24"/>
+        </w:rPr>
+        <w:t xml:space="preserve">tates. From information on the Highpointers club’s website, </w:t>
       </w:r>
       <w:r>
         <w:rPr>
@@ -705,26 +749,32 @@
         <w:rPr>
           <w:rFonts w:asciiTheme="minorHAnsi" w:eastAsiaTheme="minorHAnsi" w:hAnsiTheme="minorHAnsi" w:cstheme="minorBidi"/>
         </w:rPr>
-        <w:t xml:space="preserve"> remai</w:t>
+        <w:t xml:space="preserve"> </w:t>
       </w:r>
       <w:r>
         <w:rPr>
           <w:rFonts w:asciiTheme="minorHAnsi" w:eastAsiaTheme="minorHAnsi" w:hAnsiTheme="minorHAnsi" w:cstheme="minorBidi"/>
         </w:rPr>
+        <w:t xml:space="preserve">the </w:t>
+      </w:r>
+      <w:r>
+        <w:rPr>
+          <w:rFonts w:asciiTheme="minorHAnsi" w:eastAsiaTheme="minorHAnsi" w:hAnsiTheme="minorHAnsi" w:cstheme="minorBidi"/>
+        </w:rPr>
+        <w:t>remai</w:t>
+      </w:r>
+      <w:r>
+        <w:rPr>
+          <w:rFonts w:asciiTheme="minorHAnsi" w:eastAsiaTheme="minorHAnsi" w:hAnsiTheme="minorHAnsi" w:cstheme="minorBidi"/>
+        </w:rPr>
         <w:t xml:space="preserve">ning 7 as landmarks. </w:t>
       </w:r>
       <w:r>
         <w:rPr>
           <w:rFonts w:asciiTheme="minorHAnsi" w:eastAsiaTheme="minorHAnsi" w:hAnsiTheme="minorHAnsi" w:cstheme="minorBidi"/>
         </w:rPr>
-        <w:t xml:space="preserve">Some highpoints can be driven to, requiring little or no walking effort, whereas others take </w:t>
-      </w:r>
-      <w:r>
-        <w:rPr>
-          <w:rFonts w:asciiTheme="minorHAnsi" w:eastAsiaTheme="minorHAnsi" w:hAnsiTheme="minorHAnsi" w:cstheme="minorBidi"/>
-        </w:rPr>
         <w:lastRenderedPageBreak/>
-        <w:t>skilled mountain climbers’ days or even weeks to scale on foot.</w:t>
+        <w:t>Some highpoints can be driven to, requiring little or no walking effort, whereas others take skilled mountain climbers’ days or even weeks to scale on foot.</w:t>
       </w:r>
       <w:r>
         <w:rPr>
@@ -1709,7 +1759,21 @@
           <w:sz w:val="24"/>
           <w:szCs w:val="24"/>
         </w:rPr>
-        <w:t xml:space="preserve">Initially I more or less just happened upon the first few US State highpoints that I visited.  Others, early on, I sought out because of their highpoint status but not as a formal goal of highpointing each state.  </w:t>
+        <w:t xml:space="preserve">Initially I more or less just </w:t>
+      </w:r>
+      <w:r>
+        <w:rPr>
+          <w:sz w:val="24"/>
+          <w:szCs w:val="24"/>
+        </w:rPr>
+        <w:t>happened upon the first few US s</w:t>
+      </w:r>
+      <w:r>
+        <w:rPr>
+          <w:sz w:val="24"/>
+          <w:szCs w:val="24"/>
+        </w:rPr>
+        <w:t xml:space="preserve">tate highpoints that I visited.  Others, early on, I sought out because of their highpoint status but not as a formal goal of highpointing each state.  </w:t>
       </w:r>
     </w:p>
     <w:p>
@@ -2897,7 +2961,21 @@
           <w:sz w:val="24"/>
           <w:szCs w:val="24"/>
         </w:rPr>
-        <w:t xml:space="preserve">point.  The views from the parkway were impressive, as is the engineering of the road itself, but as we made the hour and a half journey some of us scoffed at the idea of driving to the top of a mountain.  Nevertheless we didn’t want to pass up the opportunity. </w:t>
+        <w:t xml:space="preserve">point.  The views from the parkway </w:t>
+      </w:r>
+      <w:r>
+        <w:rPr>
+          <w:sz w:val="24"/>
+          <w:szCs w:val="24"/>
+        </w:rPr>
+        <w:t xml:space="preserve">are </w:t>
+      </w:r>
+      <w:r>
+        <w:rPr>
+          <w:sz w:val="24"/>
+          <w:szCs w:val="24"/>
+        </w:rPr>
+        <w:t xml:space="preserve">impressive, as is the engineering of the road itself, but as we made the hour and a half journey some of us scoffed at the idea of driving to the top of a mountain.  Nevertheless we didn’t want to pass up the opportunity. </w:t>
       </w:r>
     </w:p>
     <w:p>
@@ -3816,7 +3894,23 @@
           <w:sz w:val="24"/>
           <w:szCs w:val="24"/>
         </w:rPr>
-        <w:t xml:space="preserve">e used a less traveled route coming up from the back side of the nearly 900 </w:t>
+        <w:t>e used a less traveled route coming up from the back side of the nearly 900</w:t>
+      </w:r>
+      <w:r>
+        <w:rPr>
+          <w:sz w:val="24"/>
+          <w:szCs w:val="24"/>
+        </w:rPr>
+        <w:t xml:space="preserve"> foot</w:t>
+      </w:r>
+      <w:bookmarkStart w:id="0" w:name="_GoBack"/>
+      <w:bookmarkEnd w:id="0"/>
+      <w:r>
+        <w:rPr>
+          <w:sz w:val="24"/>
+          <w:szCs w:val="24"/>
+        </w:rPr>
+        <w:t xml:space="preserve"> </w:t>
       </w:r>
       <w:r>
         <w:rPr>
@@ -4127,14 +4221,7 @@
           <w:sz w:val="24"/>
           <w:szCs w:val="24"/>
         </w:rPr>
-        <w:t xml:space="preserve">escarpment </w:t>
-      </w:r>
-      <w:r>
-        <w:rPr>
-          <w:sz w:val="24"/>
-          <w:szCs w:val="24"/>
-        </w:rPr>
-        <w:t>arising</w:t>
+        <w:t>escarpment arising</w:t>
       </w:r>
       <w:r>
         <w:rPr>
@@ -4339,21 +4426,7 @@
           <w:sz w:val="24"/>
           <w:szCs w:val="24"/>
         </w:rPr>
-        <w:t>o</w:t>
-      </w:r>
-      <w:r>
-        <w:rPr>
-          <w:sz w:val="24"/>
-          <w:szCs w:val="24"/>
-        </w:rPr>
-        <w:t>ne-sided red spruce</w:t>
-      </w:r>
-      <w:r>
-        <w:rPr>
-          <w:sz w:val="24"/>
-          <w:szCs w:val="24"/>
-        </w:rPr>
-        <w:t xml:space="preserve"> trees </w:t>
+        <w:t xml:space="preserve">one-sided red spruce trees </w:t>
       </w:r>
       <w:r>
         <w:rPr>
@@ -4381,14 +4454,7 @@
           <w:sz w:val="24"/>
           <w:szCs w:val="24"/>
         </w:rPr>
-        <w:t xml:space="preserve"> deformed by constant exposure to strong westerly winds</w:t>
-      </w:r>
-      <w:r>
-        <w:rPr>
-          <w:sz w:val="24"/>
-          <w:szCs w:val="24"/>
-        </w:rPr>
-        <w:t>.</w:t>
+        <w:t xml:space="preserve"> deformed by constant exposure to strong westerly winds.</w:t>
       </w:r>
     </w:p>
     <w:p>
@@ -4424,14 +4490,7 @@
           <w:sz w:val="24"/>
           <w:szCs w:val="24"/>
         </w:rPr>
-        <w:t xml:space="preserve">a </w:t>
-      </w:r>
-      <w:r>
-        <w:rPr>
-          <w:sz w:val="24"/>
-          <w:szCs w:val="24"/>
-        </w:rPr>
-        <w:t>stone and steel</w:t>
+        <w:t>a stone and steel</w:t>
       </w:r>
       <w:r>
         <w:rPr>
@@ -4468,8 +4527,6 @@
         </w:rPr>
         <w:t>e being looking toward the east</w:t>
       </w:r>
-      <w:bookmarkStart w:id="0" w:name="_GoBack"/>
-      <w:bookmarkEnd w:id="0"/>
       <w:r>
         <w:rPr>
           <w:sz w:val="24"/>

</xml_diff>

<commit_message>
Gannett half way done maybe
</commit_message>
<xml_diff>
--- a/Walter/TripReports/MyJourneysToTheTopOfEachUSState.docx
+++ b/Walter/TripReports/MyJourneysToTheTopOfEachUSState.docx
@@ -568,42 +568,15 @@
           <w:sz w:val="24"/>
           <w:szCs w:val="24"/>
         </w:rPr>
-        <w:t xml:space="preserve">5 people have successfully reached the top of each U.S. state.  </w:t>
-      </w:r>
-      <w:r>
-        <w:rPr>
-          <w:sz w:val="24"/>
-          <w:szCs w:val="24"/>
-        </w:rPr>
-        <w:t>[Footnote -</w:t>
-      </w:r>
-      <w:r>
-        <w:rPr>
-          <w:sz w:val="24"/>
-          <w:szCs w:val="24"/>
-        </w:rPr>
-        <w:t>The number I found on the High Pointers website is from 7/</w:t>
-      </w:r>
-      <w:r>
-        <w:rPr>
-          <w:sz w:val="24"/>
-          <w:szCs w:val="24"/>
-        </w:rPr>
-        <w:t>22/2018 and for that date it states</w:t>
-      </w:r>
-      <w:r>
-        <w:rPr>
-          <w:sz w:val="24"/>
-          <w:szCs w:val="24"/>
-        </w:rPr>
-        <w:t xml:space="preserve"> 305 have obtained the highest point of each US State.</w:t>
-      </w:r>
-      <w:r>
-        <w:rPr>
-          <w:sz w:val="24"/>
-          <w:szCs w:val="24"/>
-        </w:rPr>
-        <w:t>]</w:t>
+        <w:t>5 people have successfully reached the top of each U.S. state</w:t>
+      </w:r>
+      <w:r>
+        <w:rPr>
+          <w:sz w:val="24"/>
+          <w:szCs w:val="24"/>
+          <w:highlight w:val="yellow"/>
+        </w:rPr>
+        <w:t>.  [Footnote -The number I found on the High Pointers website is from 7/22/2018 and for that date it states 305 have obtained the highest point of each US State.]</w:t>
       </w:r>
       <w:r>
         <w:rPr>
@@ -975,23 +948,7 @@
           <w:sz w:val="24"/>
           <w:szCs w:val="24"/>
         </w:rPr>
-        <w:t xml:space="preserve">. In 1981 &amp; 1982 I camped and hiked in </w:t>
-      </w:r>
-      <w:proofErr w:type="spellStart"/>
-      <w:r>
-        <w:rPr>
-          <w:sz w:val="24"/>
-          <w:szCs w:val="24"/>
-        </w:rPr>
-        <w:t>Kananaskis</w:t>
-      </w:r>
-      <w:proofErr w:type="spellEnd"/>
-      <w:r>
-        <w:rPr>
-          <w:sz w:val="24"/>
-          <w:szCs w:val="24"/>
-        </w:rPr>
-        <w:t xml:space="preserve"> country Alberta, first at the Canadian Boy Scout Jamboree and again for the World Jamboree Hike </w:t>
+        <w:t xml:space="preserve">. In 1981 &amp; 1982 I camped and hiked in Kananaskis country Alberta, first at the Canadian Boy Scout Jamboree and again for the World Jamboree Hike </w:t>
       </w:r>
       <w:r>
         <w:rPr>
@@ -2641,14 +2598,6 @@
     <w:p>
       <w:pPr>
         <w:rPr>
-          <w:sz w:val="24"/>
-          <w:szCs w:val="24"/>
-        </w:rPr>
-      </w:pPr>
-    </w:p>
-    <w:p>
-      <w:pPr>
-        <w:rPr>
           <w:b/>
           <w:sz w:val="24"/>
           <w:szCs w:val="24"/>
@@ -2660,903 +2609,269 @@
           <w:sz w:val="24"/>
           <w:szCs w:val="24"/>
         </w:rPr>
-        <w:t>Mount Mitchell</w:t>
-      </w:r>
-      <w:r>
+        <w:t>A Note about Companions</w:t>
+      </w:r>
+    </w:p>
+    <w:p>
+      <w:pPr>
+        <w:rPr>
+          <w:sz w:val="24"/>
+          <w:szCs w:val="24"/>
+        </w:rPr>
+      </w:pPr>
+      <w:r>
+        <w:rPr>
+          <w:sz w:val="24"/>
+          <w:szCs w:val="24"/>
+        </w:rPr>
+        <w:t xml:space="preserve">I did not share my US state highpointing goal with anyone else, and </w:t>
+      </w:r>
+      <w:r>
+        <w:rPr>
+          <w:sz w:val="24"/>
+          <w:szCs w:val="24"/>
+        </w:rPr>
+        <w:t xml:space="preserve">I </w:t>
+      </w:r>
+      <w:r>
+        <w:rPr>
+          <w:sz w:val="24"/>
+          <w:szCs w:val="24"/>
+        </w:rPr>
+        <w:t xml:space="preserve">reached many of the </w:t>
+      </w:r>
+      <w:r>
+        <w:rPr>
+          <w:sz w:val="24"/>
+          <w:szCs w:val="24"/>
+        </w:rPr>
+        <w:t>highpoints</w:t>
+      </w:r>
+      <w:r>
+        <w:rPr>
+          <w:sz w:val="24"/>
+          <w:szCs w:val="24"/>
+        </w:rPr>
+        <w:t xml:space="preserve"> solo </w:t>
+      </w:r>
+      <w:r>
+        <w:rPr>
+          <w:sz w:val="24"/>
+          <w:szCs w:val="24"/>
+          <w:highlight w:val="yellow"/>
+        </w:rPr>
+        <w:t>(add a count here)</w:t>
+      </w:r>
+      <w:r>
+        <w:rPr>
+          <w:sz w:val="24"/>
+          <w:szCs w:val="24"/>
+        </w:rPr>
+        <w:t xml:space="preserve">, </w:t>
+      </w:r>
+      <w:r>
+        <w:rPr>
+          <w:sz w:val="24"/>
+          <w:szCs w:val="24"/>
+        </w:rPr>
+        <w:t xml:space="preserve">nevertheless </w:t>
+      </w:r>
+      <w:r>
+        <w:rPr>
+          <w:sz w:val="24"/>
+          <w:szCs w:val="24"/>
+        </w:rPr>
+        <w:t>various</w:t>
+      </w:r>
+      <w:r>
+        <w:rPr>
+          <w:sz w:val="24"/>
+          <w:szCs w:val="24"/>
+        </w:rPr>
+        <w:t xml:space="preserve"> companions </w:t>
+      </w:r>
+      <w:r>
+        <w:rPr>
+          <w:sz w:val="24"/>
+          <w:szCs w:val="24"/>
+        </w:rPr>
+        <w:t>did</w:t>
+      </w:r>
+      <w:r>
+        <w:rPr>
+          <w:sz w:val="24"/>
+          <w:szCs w:val="24"/>
+        </w:rPr>
+        <w:t xml:space="preserve"> joined me on </w:t>
+      </w:r>
+      <w:r>
+        <w:rPr>
+          <w:sz w:val="24"/>
+          <w:szCs w:val="24"/>
+        </w:rPr>
+        <w:t xml:space="preserve">several of </w:t>
+      </w:r>
+      <w:r>
+        <w:rPr>
+          <w:sz w:val="24"/>
+          <w:szCs w:val="24"/>
+        </w:rPr>
+        <w:t>my adventures to the top of each US state.</w:t>
+      </w:r>
+      <w:r>
+        <w:rPr>
+          <w:sz w:val="24"/>
+          <w:szCs w:val="24"/>
+        </w:rPr>
+        <w:t xml:space="preserve">  I pondered whether or not mention them by name, and I decided if someone was writing a book about an experience they had which involving me that I would appreciate remaining </w:t>
+      </w:r>
+      <w:r>
+        <w:rPr>
+          <w:sz w:val="24"/>
+          <w:szCs w:val="24"/>
+        </w:rPr>
+        <w:t>anonymous</w:t>
+      </w:r>
+      <w:r>
+        <w:rPr>
+          <w:sz w:val="24"/>
+          <w:szCs w:val="24"/>
+        </w:rPr>
+        <w:t xml:space="preserve"> if I hadn’t given consent.  As such I</w:t>
+      </w:r>
+      <w:r>
+        <w:rPr>
+          <w:sz w:val="24"/>
+          <w:szCs w:val="24"/>
+        </w:rPr>
+        <w:t xml:space="preserve"> am extending that courtesy to my highpointing companions. Any </w:t>
+      </w:r>
+      <w:r>
+        <w:rPr>
+          <w:sz w:val="24"/>
+          <w:szCs w:val="24"/>
+        </w:rPr>
+        <w:t xml:space="preserve">partner’s </w:t>
+      </w:r>
+      <w:r>
+        <w:rPr>
+          <w:sz w:val="24"/>
+          <w:szCs w:val="24"/>
+        </w:rPr>
+        <w:t xml:space="preserve">names </w:t>
+      </w:r>
+      <w:r>
+        <w:rPr>
+          <w:sz w:val="24"/>
+          <w:szCs w:val="24"/>
+        </w:rPr>
+        <w:t>mentioned are</w:t>
+      </w:r>
+      <w:r>
+        <w:rPr>
+          <w:sz w:val="24"/>
+          <w:szCs w:val="24"/>
+        </w:rPr>
+        <w:t xml:space="preserve"> pseudonyms. </w:t>
+      </w:r>
+      <w:r>
+        <w:rPr>
+          <w:sz w:val="24"/>
+          <w:szCs w:val="24"/>
+        </w:rPr>
+        <w:t xml:space="preserve">  </w:t>
+      </w:r>
+      <w:r>
+        <w:rPr>
+          <w:sz w:val="24"/>
+          <w:szCs w:val="24"/>
+        </w:rPr>
+        <w:t>Strangers</w:t>
+      </w:r>
+      <w:r>
+        <w:rPr>
+          <w:sz w:val="24"/>
+          <w:szCs w:val="24"/>
+        </w:rPr>
+        <w:t xml:space="preserve"> </w:t>
+      </w:r>
+      <w:r>
+        <w:rPr>
+          <w:sz w:val="24"/>
+          <w:szCs w:val="24"/>
+        </w:rPr>
+        <w:t>who I meet and interacted with</w:t>
+      </w:r>
+      <w:r>
+        <w:rPr>
+          <w:sz w:val="24"/>
+          <w:szCs w:val="24"/>
+        </w:rPr>
+        <w:t xml:space="preserve"> during</w:t>
+      </w:r>
+      <w:r>
+        <w:rPr>
+          <w:sz w:val="24"/>
+          <w:szCs w:val="24"/>
+        </w:rPr>
+        <w:t xml:space="preserve"> my adventures, if I caught </w:t>
+      </w:r>
+      <w:r>
+        <w:rPr>
+          <w:sz w:val="24"/>
+          <w:szCs w:val="24"/>
+        </w:rPr>
+        <w:t>their</w:t>
+      </w:r>
+      <w:r>
+        <w:rPr>
+          <w:sz w:val="24"/>
+          <w:szCs w:val="24"/>
+        </w:rPr>
+        <w:t xml:space="preserve"> name</w:t>
+      </w:r>
+      <w:r>
+        <w:rPr>
+          <w:sz w:val="24"/>
+          <w:szCs w:val="24"/>
+        </w:rPr>
+        <w:t>s</w:t>
+      </w:r>
+      <w:r>
+        <w:rPr>
+          <w:sz w:val="24"/>
+          <w:szCs w:val="24"/>
+        </w:rPr>
+        <w:t>, I have mentioned by first name only.</w:t>
+      </w:r>
+    </w:p>
+    <w:p>
+      <w:pPr>
+        <w:rPr>
+          <w:sz w:val="24"/>
+          <w:szCs w:val="24"/>
+        </w:rPr>
+      </w:pPr>
+    </w:p>
+    <w:p>
+      <w:pPr>
+        <w:rPr>
+          <w:sz w:val="24"/>
+          <w:szCs w:val="24"/>
+        </w:rPr>
+      </w:pPr>
+    </w:p>
+    <w:p>
+      <w:pPr>
         <w:rPr>
           <w:b/>
           <w:sz w:val="24"/>
           <w:szCs w:val="24"/>
         </w:rPr>
-        <w:t xml:space="preserve">, </w:t>
-      </w:r>
+      </w:pPr>
       <w:r>
         <w:rPr>
           <w:b/>
-          <w:sz w:val="24"/>
-          <w:szCs w:val="24"/>
-        </w:rPr>
-        <w:t xml:space="preserve">NC, </w:t>
-      </w:r>
-      <w:r>
-        <w:rPr>
-          <w:b/>
-          <w:sz w:val="24"/>
-          <w:szCs w:val="24"/>
-        </w:rPr>
-        <w:t>6</w:t>
-      </w:r>
-      <w:r>
-        <w:rPr>
-          <w:b/>
-          <w:sz w:val="24"/>
-          <w:szCs w:val="24"/>
-        </w:rPr>
-        <w:t>,</w:t>
-      </w:r>
-      <w:r>
-        <w:rPr>
-          <w:b/>
-          <w:sz w:val="24"/>
-          <w:szCs w:val="24"/>
-        </w:rPr>
-        <w:t xml:space="preserve">684 </w:t>
-      </w:r>
-      <w:r>
-        <w:rPr>
-          <w:b/>
-          <w:sz w:val="24"/>
-          <w:szCs w:val="24"/>
-        </w:rPr>
-        <w:t>ft.</w:t>
-      </w:r>
-      <w:r>
-        <w:rPr>
-          <w:b/>
-          <w:sz w:val="24"/>
-          <w:szCs w:val="24"/>
-        </w:rPr>
-        <w:t xml:space="preserve"> – May 19, 2001, HP #1: Assault on Mitchell</w:t>
-      </w:r>
-    </w:p>
-    <w:p>
-      <w:pPr>
-        <w:rPr>
-          <w:sz w:val="24"/>
-          <w:szCs w:val="24"/>
-        </w:rPr>
-      </w:pPr>
-      <w:r>
-        <w:rPr>
-          <w:sz w:val="24"/>
-          <w:szCs w:val="24"/>
-        </w:rPr>
-        <w:t xml:space="preserve">At this time in my life I was living in Arlington Virginia, and working in around Washington DC as a web developer. I had not yet married, and I was blessed with a wonderful group of likeminded friends who enjoy hiking </w:t>
-      </w:r>
-      <w:r>
-        <w:rPr>
-          <w:sz w:val="24"/>
-          <w:szCs w:val="24"/>
-        </w:rPr>
-        <w:t>in the</w:t>
-      </w:r>
-      <w:r>
-        <w:rPr>
-          <w:sz w:val="24"/>
-          <w:szCs w:val="24"/>
-        </w:rPr>
-        <w:t xml:space="preserve"> nearby</w:t>
-      </w:r>
-      <w:r>
-        <w:rPr>
-          <w:sz w:val="24"/>
-          <w:szCs w:val="24"/>
-        </w:rPr>
-        <w:t xml:space="preserve"> forests </w:t>
-      </w:r>
-      <w:r>
-        <w:rPr>
-          <w:sz w:val="24"/>
-          <w:szCs w:val="24"/>
-        </w:rPr>
-        <w:t>fairly regularly.   We spent many weekends, and the occasional “sick-in” (our word for calling in sick to work and then going out hiking for the day</w:t>
-      </w:r>
-      <w:r>
-        <w:rPr>
-          <w:sz w:val="24"/>
-          <w:szCs w:val="24"/>
-        </w:rPr>
-        <w:t>) in</w:t>
-      </w:r>
-      <w:r>
-        <w:rPr>
-          <w:sz w:val="24"/>
-          <w:szCs w:val="24"/>
-        </w:rPr>
-        <w:t xml:space="preserve"> </w:t>
-      </w:r>
-      <w:r>
-        <w:rPr>
-          <w:sz w:val="24"/>
-          <w:szCs w:val="24"/>
-        </w:rPr>
-        <w:t xml:space="preserve">the </w:t>
-      </w:r>
-      <w:r>
-        <w:rPr>
-          <w:sz w:val="24"/>
-          <w:szCs w:val="24"/>
-        </w:rPr>
-        <w:t xml:space="preserve">George Washington Forest, </w:t>
-      </w:r>
-      <w:r>
-        <w:rPr>
-          <w:sz w:val="24"/>
-          <w:szCs w:val="24"/>
-        </w:rPr>
-        <w:t>as well as</w:t>
-      </w:r>
-      <w:r>
-        <w:rPr>
-          <w:sz w:val="24"/>
-          <w:szCs w:val="24"/>
-        </w:rPr>
-        <w:t xml:space="preserve"> in and around Shenandoah National Park. </w:t>
-      </w:r>
-      <w:r>
-        <w:rPr>
-          <w:sz w:val="24"/>
-          <w:szCs w:val="24"/>
-        </w:rPr>
-        <w:t xml:space="preserve"> The </w:t>
-      </w:r>
-      <w:r>
-        <w:rPr>
-          <w:sz w:val="24"/>
-          <w:szCs w:val="24"/>
-        </w:rPr>
-        <w:t>Old Rag Mountain</w:t>
-      </w:r>
-      <w:r>
-        <w:rPr>
-          <w:sz w:val="24"/>
-          <w:szCs w:val="24"/>
-        </w:rPr>
-        <w:t xml:space="preserve"> hike and</w:t>
-      </w:r>
-      <w:r>
-        <w:rPr>
-          <w:sz w:val="24"/>
-          <w:szCs w:val="24"/>
-        </w:rPr>
-        <w:t xml:space="preserve"> the hike from Shenandoah </w:t>
-      </w:r>
-      <w:r>
-        <w:rPr>
-          <w:sz w:val="24"/>
-          <w:szCs w:val="24"/>
-        </w:rPr>
-        <w:t>park boundary to White Oaks Falls</w:t>
-      </w:r>
-      <w:r>
-        <w:rPr>
-          <w:sz w:val="24"/>
-          <w:szCs w:val="24"/>
-        </w:rPr>
-        <w:t xml:space="preserve"> were t</w:t>
-      </w:r>
-      <w:r>
-        <w:rPr>
-          <w:sz w:val="24"/>
-          <w:szCs w:val="24"/>
-        </w:rPr>
-        <w:t>w</w:t>
-      </w:r>
-      <w:r>
-        <w:rPr>
-          <w:sz w:val="24"/>
-          <w:szCs w:val="24"/>
-        </w:rPr>
-        <w:t>o regulars and favorites we liked to do.</w:t>
-      </w:r>
-    </w:p>
-    <w:p>
-      <w:pPr>
-        <w:rPr>
-          <w:sz w:val="24"/>
-          <w:szCs w:val="24"/>
-        </w:rPr>
-      </w:pPr>
-      <w:r>
-        <w:rPr>
-          <w:sz w:val="24"/>
-          <w:szCs w:val="24"/>
-        </w:rPr>
-        <w:t>Looking to broaden our hiking horizons one friend suggested we head down to North Carolina for a few days and tackle the then privately own Grandfather Mountain. At Grandfather we found stunning</w:t>
-      </w:r>
-      <w:r>
-        <w:rPr>
-          <w:sz w:val="24"/>
-          <w:szCs w:val="24"/>
-        </w:rPr>
-        <w:t xml:space="preserve"> scenery along with </w:t>
-      </w:r>
-      <w:r>
-        <w:rPr>
-          <w:sz w:val="24"/>
-          <w:szCs w:val="24"/>
-        </w:rPr>
-        <w:t xml:space="preserve">marvelous ecological diversity, and we enjoyed a full day of </w:t>
-      </w:r>
-      <w:r>
-        <w:rPr>
-          <w:sz w:val="24"/>
-          <w:szCs w:val="24"/>
-        </w:rPr>
-        <w:lastRenderedPageBreak/>
-        <w:t>hiking, which involved more than one peak, and multiple ladders up the steepest sections.  We also walked the</w:t>
-      </w:r>
-      <w:r>
-        <w:rPr>
-          <w:sz w:val="24"/>
-          <w:szCs w:val="24"/>
-        </w:rPr>
-        <w:t xml:space="preserve"> mile high</w:t>
-      </w:r>
-      <w:r>
-        <w:rPr>
-          <w:sz w:val="24"/>
-          <w:szCs w:val="24"/>
-        </w:rPr>
-        <w:t xml:space="preserve"> swing</w:t>
-      </w:r>
-      <w:r>
-        <w:rPr>
-          <w:sz w:val="24"/>
-          <w:szCs w:val="24"/>
-        </w:rPr>
-        <w:t>ing</w:t>
-      </w:r>
-      <w:r>
-        <w:rPr>
-          <w:sz w:val="24"/>
-          <w:szCs w:val="24"/>
-        </w:rPr>
-        <w:t xml:space="preserve"> bridge</w:t>
-      </w:r>
-      <w:r>
-        <w:rPr>
-          <w:sz w:val="24"/>
-          <w:szCs w:val="24"/>
-        </w:rPr>
-        <w:t>, A</w:t>
-      </w:r>
-      <w:r>
-        <w:rPr>
-          <w:sz w:val="24"/>
-          <w:szCs w:val="24"/>
-        </w:rPr>
-        <w:t>merica’s highest suspension footbridge,</w:t>
-      </w:r>
-      <w:r>
-        <w:rPr>
-          <w:sz w:val="24"/>
-          <w:szCs w:val="24"/>
-        </w:rPr>
-        <w:t xml:space="preserve"> over to Linville Peak.</w:t>
-      </w:r>
-    </w:p>
-    <w:p>
-      <w:pPr>
-        <w:rPr>
-          <w:sz w:val="24"/>
-          <w:szCs w:val="24"/>
-        </w:rPr>
-      </w:pPr>
-      <w:r>
-        <w:rPr>
-          <w:sz w:val="24"/>
-          <w:szCs w:val="24"/>
-        </w:rPr>
-        <w:t xml:space="preserve">That night we camped out in the surrounding mountains, and the following morning the trip organizer suggested we drive the less than 60 miles along the Blue Ridge Parkway to Mount Mitchell the </w:t>
-      </w:r>
-      <w:r>
-        <w:rPr>
-          <w:sz w:val="24"/>
-          <w:szCs w:val="24"/>
-        </w:rPr>
-        <w:t>state’s</w:t>
-      </w:r>
-      <w:r>
-        <w:rPr>
-          <w:sz w:val="24"/>
-          <w:szCs w:val="24"/>
-        </w:rPr>
-        <w:t xml:space="preserve"> high</w:t>
-      </w:r>
-      <w:r>
-        <w:rPr>
-          <w:sz w:val="24"/>
-          <w:szCs w:val="24"/>
-        </w:rPr>
-        <w:t xml:space="preserve">est </w:t>
-      </w:r>
-      <w:r>
-        <w:rPr>
-          <w:sz w:val="24"/>
-          <w:szCs w:val="24"/>
-        </w:rPr>
-        <w:t xml:space="preserve">point.  The views from the parkway </w:t>
-      </w:r>
-      <w:r>
-        <w:rPr>
-          <w:sz w:val="24"/>
-          <w:szCs w:val="24"/>
-        </w:rPr>
-        <w:t xml:space="preserve">are </w:t>
-      </w:r>
-      <w:r>
-        <w:rPr>
-          <w:sz w:val="24"/>
-          <w:szCs w:val="24"/>
-        </w:rPr>
-        <w:t xml:space="preserve">impressive, as is the engineering of the road itself, but as we made the hour and a half journey some of us scoffed at the idea of driving to the top of a mountain.  Nevertheless we didn’t want to pass up the opportunity. </w:t>
-      </w:r>
-    </w:p>
-    <w:p>
-      <w:pPr>
-        <w:rPr>
-          <w:sz w:val="24"/>
-          <w:szCs w:val="24"/>
-        </w:rPr>
-      </w:pPr>
-      <w:r>
-        <w:rPr>
-          <w:sz w:val="24"/>
-          <w:szCs w:val="24"/>
-        </w:rPr>
-        <w:t>As we left the parkway and turned right on to NC-128 North, we were slowed down by what seemed like thousands of road-bikers in spandex with signs pinned to their backs announcing their “assault” on Mitchell.    I had never heard of the “Assault on Mount Mitchell” b</w:t>
-      </w:r>
-      <w:r>
-        <w:rPr>
-          <w:sz w:val="24"/>
-          <w:szCs w:val="24"/>
-        </w:rPr>
-        <w:t>ike race, and my friends and I had a good laugh at what we deemed a ridiculous name.  Come to find out the race</w:t>
-      </w:r>
-      <w:r>
-        <w:rPr>
-          <w:sz w:val="24"/>
-          <w:szCs w:val="24"/>
-        </w:rPr>
-        <w:t xml:space="preserve"> starts</w:t>
-      </w:r>
-      <w:r>
-        <w:rPr>
-          <w:sz w:val="24"/>
-          <w:szCs w:val="24"/>
-        </w:rPr>
-        <w:t xml:space="preserve"> in Spartanburg, South Carolina</w:t>
-      </w:r>
-      <w:r>
-        <w:rPr>
-          <w:sz w:val="24"/>
-          <w:szCs w:val="24"/>
-        </w:rPr>
-        <w:t xml:space="preserve"> and ends at the summit of Mount Mitchell</w:t>
-      </w:r>
-      <w:r>
-        <w:rPr>
-          <w:sz w:val="24"/>
-          <w:szCs w:val="24"/>
-        </w:rPr>
-        <w:t xml:space="preserve">, </w:t>
-      </w:r>
-      <w:r>
-        <w:rPr>
-          <w:sz w:val="24"/>
-          <w:szCs w:val="24"/>
-        </w:rPr>
-        <w:t xml:space="preserve">a </w:t>
-      </w:r>
-      <w:r>
-        <w:rPr>
-          <w:sz w:val="24"/>
-          <w:szCs w:val="24"/>
-        </w:rPr>
-        <w:t xml:space="preserve">distance </w:t>
-      </w:r>
-      <w:r>
-        <w:rPr>
-          <w:sz w:val="24"/>
-          <w:szCs w:val="24"/>
-        </w:rPr>
-        <w:t xml:space="preserve">of </w:t>
-      </w:r>
-      <w:r>
-        <w:rPr>
-          <w:sz w:val="24"/>
-          <w:szCs w:val="24"/>
-        </w:rPr>
-        <w:t xml:space="preserve">102 miles </w:t>
-      </w:r>
-      <w:r>
-        <w:rPr>
-          <w:sz w:val="24"/>
-          <w:szCs w:val="24"/>
-        </w:rPr>
-        <w:t>with</w:t>
-      </w:r>
-      <w:r>
-        <w:rPr>
-          <w:sz w:val="24"/>
-          <w:szCs w:val="24"/>
-        </w:rPr>
-        <w:t xml:space="preserve"> over 11,00</w:t>
-      </w:r>
-      <w:r>
-        <w:rPr>
-          <w:sz w:val="24"/>
-          <w:szCs w:val="24"/>
-        </w:rPr>
-        <w:t>0 vertical feet of climbing</w:t>
-      </w:r>
-      <w:r>
-        <w:rPr>
-          <w:sz w:val="24"/>
-          <w:szCs w:val="24"/>
-        </w:rPr>
-        <w:t xml:space="preserve">, making it </w:t>
-      </w:r>
-      <w:r>
-        <w:rPr>
-          <w:sz w:val="24"/>
-          <w:szCs w:val="24"/>
-        </w:rPr>
-        <w:t xml:space="preserve">a noteworthy, stout, </w:t>
-      </w:r>
-      <w:proofErr w:type="gramStart"/>
-      <w:r>
-        <w:rPr>
-          <w:sz w:val="24"/>
-          <w:szCs w:val="24"/>
-        </w:rPr>
-        <w:t>century</w:t>
-      </w:r>
-      <w:proofErr w:type="gramEnd"/>
-      <w:r>
-        <w:rPr>
-          <w:sz w:val="24"/>
-          <w:szCs w:val="24"/>
-        </w:rPr>
-        <w:t xml:space="preserve"> ride</w:t>
-      </w:r>
-      <w:r>
-        <w:rPr>
-          <w:sz w:val="24"/>
-          <w:szCs w:val="24"/>
-        </w:rPr>
-        <w:t>.   According to Wikipedia, “m</w:t>
-      </w:r>
-      <w:r>
-        <w:rPr>
-          <w:sz w:val="24"/>
-          <w:szCs w:val="24"/>
-        </w:rPr>
-        <w:t xml:space="preserve">ost riders finish in less than 12 hours; the </w:t>
-      </w:r>
-      <w:r>
-        <w:rPr>
-          <w:sz w:val="24"/>
-          <w:szCs w:val="24"/>
-        </w:rPr>
-        <w:t>leaders finish in under 6 hours”.</w:t>
-      </w:r>
-    </w:p>
-    <w:p>
-      <w:pPr>
-        <w:rPr>
-          <w:sz w:val="24"/>
-          <w:szCs w:val="24"/>
-        </w:rPr>
-      </w:pPr>
-      <w:r>
-        <w:rPr>
-          <w:sz w:val="24"/>
-          <w:szCs w:val="24"/>
-        </w:rPr>
-        <w:t xml:space="preserve">Eventually we drove past the park headquarters, soon passing the parking lot for the </w:t>
-      </w:r>
-      <w:r>
-        <w:rPr>
-          <w:sz w:val="24"/>
-          <w:szCs w:val="24"/>
-        </w:rPr>
-        <w:t>Mount Mitchell State Park Restaurant</w:t>
-      </w:r>
-      <w:r>
-        <w:rPr>
-          <w:sz w:val="24"/>
-          <w:szCs w:val="24"/>
-        </w:rPr>
-        <w:t>, and on to the parkin</w:t>
-      </w:r>
-      <w:r>
-        <w:rPr>
-          <w:sz w:val="24"/>
-          <w:szCs w:val="24"/>
-        </w:rPr>
-        <w:t>g lot at the base of the summit. Miraculously on what is probably the most congested day of the year on Mt. Mitchell we managed to obtain parking</w:t>
-      </w:r>
-      <w:r>
-        <w:rPr>
-          <w:sz w:val="24"/>
-          <w:szCs w:val="24"/>
-        </w:rPr>
-        <w:t xml:space="preserve">. From the parking lot to the summit is </w:t>
-      </w:r>
-      <w:r>
-        <w:rPr>
-          <w:sz w:val="24"/>
-          <w:szCs w:val="24"/>
-        </w:rPr>
-        <w:t xml:space="preserve">approximately </w:t>
-      </w:r>
-      <w:r>
-        <w:rPr>
-          <w:sz w:val="24"/>
-          <w:szCs w:val="24"/>
-        </w:rPr>
-        <w:t xml:space="preserve">a </w:t>
-      </w:r>
-      <w:r>
-        <w:rPr>
-          <w:sz w:val="24"/>
-          <w:szCs w:val="24"/>
-        </w:rPr>
-        <w:t xml:space="preserve">quarter of a mile stroll </w:t>
-      </w:r>
-      <w:r>
-        <w:rPr>
-          <w:sz w:val="24"/>
-          <w:szCs w:val="24"/>
-        </w:rPr>
-        <w:t>on a paved trail to a</w:t>
-      </w:r>
-      <w:r>
-        <w:rPr>
-          <w:sz w:val="24"/>
-          <w:szCs w:val="24"/>
-        </w:rPr>
-        <w:t xml:space="preserve"> viewing platform located at 6</w:t>
-      </w:r>
-      <w:r>
-        <w:rPr>
-          <w:sz w:val="24"/>
-          <w:szCs w:val="24"/>
-        </w:rPr>
-        <w:t>,</w:t>
-      </w:r>
-      <w:r>
-        <w:rPr>
-          <w:sz w:val="24"/>
-          <w:szCs w:val="24"/>
-        </w:rPr>
-        <w:t>684 feet above sea-level</w:t>
-      </w:r>
-      <w:r>
-        <w:rPr>
-          <w:sz w:val="24"/>
-          <w:szCs w:val="24"/>
-        </w:rPr>
-        <w:t xml:space="preserve">. Mount Mitchell </w:t>
-      </w:r>
-      <w:r>
-        <w:rPr>
-          <w:sz w:val="24"/>
-          <w:szCs w:val="24"/>
-        </w:rPr>
-        <w:t xml:space="preserve">is </w:t>
-      </w:r>
-      <w:r>
-        <w:rPr>
-          <w:sz w:val="24"/>
-          <w:szCs w:val="24"/>
-        </w:rPr>
-        <w:t xml:space="preserve">not only North Carolina’s highest point but </w:t>
-      </w:r>
-      <w:r>
-        <w:rPr>
-          <w:sz w:val="24"/>
-          <w:szCs w:val="24"/>
-        </w:rPr>
-        <w:t xml:space="preserve">is </w:t>
-      </w:r>
-      <w:r>
-        <w:rPr>
-          <w:sz w:val="24"/>
-          <w:szCs w:val="24"/>
-        </w:rPr>
-        <w:t>also the highest peak east of the Mississippi river.</w:t>
-      </w:r>
-      <w:r>
-        <w:rPr>
-          <w:sz w:val="24"/>
-          <w:szCs w:val="24"/>
-        </w:rPr>
-        <w:t xml:space="preserve">  In those days the summit platform was much taller and better looking, being bricked with natural rocks</w:t>
-      </w:r>
-      <w:r>
-        <w:rPr>
-          <w:sz w:val="24"/>
-          <w:szCs w:val="24"/>
-        </w:rPr>
-        <w:t xml:space="preserve"> and topped with a square concrete platform</w:t>
-      </w:r>
-      <w:r>
-        <w:rPr>
-          <w:sz w:val="24"/>
-          <w:szCs w:val="24"/>
-        </w:rPr>
-        <w:t xml:space="preserve">, </w:t>
-      </w:r>
-      <w:r>
-        <w:rPr>
-          <w:sz w:val="24"/>
-          <w:szCs w:val="24"/>
-        </w:rPr>
-        <w:t>as compared to</w:t>
-      </w:r>
-      <w:r>
-        <w:rPr>
-          <w:sz w:val="24"/>
-          <w:szCs w:val="24"/>
-        </w:rPr>
-        <w:t xml:space="preserve"> the shorter rounder platform of today</w:t>
-      </w:r>
-      <w:r>
-        <w:rPr>
-          <w:sz w:val="24"/>
-          <w:szCs w:val="24"/>
-        </w:rPr>
-        <w:t xml:space="preserve"> with it </w:t>
-      </w:r>
-      <w:r>
-        <w:rPr>
-          <w:sz w:val="24"/>
-          <w:szCs w:val="24"/>
-        </w:rPr>
-        <w:t xml:space="preserve">disproportionally, and extra-long, </w:t>
-      </w:r>
-      <w:r>
-        <w:rPr>
-          <w:sz w:val="24"/>
-          <w:szCs w:val="24"/>
-        </w:rPr>
-        <w:t>curved and gently sloping accessibility ramp</w:t>
-      </w:r>
-      <w:r>
-        <w:rPr>
-          <w:sz w:val="24"/>
-          <w:szCs w:val="24"/>
-        </w:rPr>
-        <w:t>.</w:t>
-      </w:r>
-    </w:p>
-    <w:p>
-      <w:pPr>
-        <w:rPr>
-          <w:sz w:val="24"/>
-          <w:szCs w:val="24"/>
-        </w:rPr>
-      </w:pPr>
-      <w:r>
-        <w:rPr>
-          <w:sz w:val="24"/>
-          <w:szCs w:val="24"/>
-        </w:rPr>
-        <w:t>I have since visited Mt. Mitchell for a second time, camping on the mountain itself</w:t>
-      </w:r>
-      <w:r>
-        <w:rPr>
-          <w:sz w:val="24"/>
-          <w:szCs w:val="24"/>
-        </w:rPr>
-        <w:t xml:space="preserve"> October 6, 2019</w:t>
-      </w:r>
-      <w:r>
-        <w:rPr>
-          <w:sz w:val="24"/>
-          <w:szCs w:val="24"/>
-        </w:rPr>
-        <w:t>, and hiking to the summit</w:t>
-      </w:r>
-      <w:r>
-        <w:rPr>
-          <w:sz w:val="24"/>
-          <w:szCs w:val="24"/>
-        </w:rPr>
-        <w:t xml:space="preserve"> the next morning</w:t>
-      </w:r>
-      <w:r>
-        <w:rPr>
-          <w:sz w:val="24"/>
-          <w:szCs w:val="24"/>
-        </w:rPr>
-        <w:t xml:space="preserve">.  Without the bike racing crowds, Mitchell is a </w:t>
-      </w:r>
-      <w:r>
-        <w:rPr>
-          <w:sz w:val="24"/>
-          <w:szCs w:val="24"/>
-        </w:rPr>
-        <w:t xml:space="preserve">splendid </w:t>
-      </w:r>
-      <w:r>
-        <w:rPr>
-          <w:sz w:val="24"/>
-          <w:szCs w:val="24"/>
-        </w:rPr>
-        <w:t>mountain</w:t>
-      </w:r>
-      <w:r>
-        <w:rPr>
-          <w:sz w:val="24"/>
-          <w:szCs w:val="24"/>
-        </w:rPr>
-        <w:t xml:space="preserve"> with amazing 360 degree views</w:t>
-      </w:r>
-      <w:r>
-        <w:rPr>
-          <w:sz w:val="24"/>
-          <w:szCs w:val="24"/>
-        </w:rPr>
-        <w:t>.   During my first hurried and crowded visit I over looked that n</w:t>
-      </w:r>
-      <w:r>
-        <w:rPr>
-          <w:sz w:val="24"/>
-          <w:szCs w:val="24"/>
-        </w:rPr>
-        <w:t xml:space="preserve">ext to </w:t>
-      </w:r>
-      <w:r>
-        <w:rPr>
-          <w:sz w:val="24"/>
-          <w:szCs w:val="24"/>
-        </w:rPr>
-        <w:t>the viewing platform, on its south side, sits t</w:t>
-      </w:r>
-      <w:r>
-        <w:rPr>
-          <w:sz w:val="24"/>
-          <w:szCs w:val="24"/>
-        </w:rPr>
-        <w:t>he grave site of Elisha Mitchell, a geologist, explorer and Presbyterian minister</w:t>
-      </w:r>
-      <w:r>
-        <w:rPr>
-          <w:sz w:val="24"/>
-          <w:szCs w:val="24"/>
-        </w:rPr>
-        <w:t xml:space="preserve"> for whom the mountain is named</w:t>
-      </w:r>
-      <w:r>
-        <w:rPr>
-          <w:sz w:val="24"/>
-          <w:szCs w:val="24"/>
-        </w:rPr>
-        <w:t xml:space="preserve">. In the 1830s, his measurements proved the 6,684-foot peak was the highest in the East, surpassing Grandfather Mountain 60 miles northeast.  </w:t>
-      </w:r>
-      <w:r>
-        <w:rPr>
-          <w:sz w:val="24"/>
-          <w:szCs w:val="24"/>
-        </w:rPr>
-        <w:t>As a result of q</w:t>
-      </w:r>
-      <w:r>
-        <w:rPr>
-          <w:sz w:val="24"/>
-          <w:szCs w:val="24"/>
-        </w:rPr>
-        <w:t xml:space="preserve">uestions about </w:t>
-      </w:r>
-      <w:r>
-        <w:rPr>
-          <w:sz w:val="24"/>
-          <w:szCs w:val="24"/>
-        </w:rPr>
-        <w:t xml:space="preserve">Elisha’s </w:t>
-      </w:r>
-      <w:r>
-        <w:rPr>
-          <w:sz w:val="24"/>
-          <w:szCs w:val="24"/>
-        </w:rPr>
-        <w:t>elevation</w:t>
-      </w:r>
-      <w:r>
-        <w:rPr>
-          <w:sz w:val="24"/>
-          <w:szCs w:val="24"/>
-        </w:rPr>
-        <w:t xml:space="preserve"> measurements of the mountain</w:t>
-      </w:r>
-      <w:r>
-        <w:rPr>
-          <w:sz w:val="24"/>
-          <w:szCs w:val="24"/>
-        </w:rPr>
-        <w:t xml:space="preserve">, </w:t>
-      </w:r>
-      <w:r>
-        <w:rPr>
-          <w:sz w:val="24"/>
-          <w:szCs w:val="24"/>
-        </w:rPr>
-        <w:t>he</w:t>
-      </w:r>
-      <w:r>
-        <w:rPr>
-          <w:sz w:val="24"/>
-          <w:szCs w:val="24"/>
-        </w:rPr>
-        <w:t xml:space="preserve"> was on a return expedition in 1857 </w:t>
-      </w:r>
-      <w:r>
-        <w:rPr>
-          <w:sz w:val="24"/>
-          <w:szCs w:val="24"/>
-        </w:rPr>
-        <w:t>when he</w:t>
-      </w:r>
-      <w:r>
-        <w:rPr>
-          <w:sz w:val="24"/>
-          <w:szCs w:val="24"/>
-        </w:rPr>
-        <w:t xml:space="preserve"> fell to his death.</w:t>
-      </w:r>
-      <w:r>
-        <w:rPr>
-          <w:sz w:val="24"/>
-          <w:szCs w:val="24"/>
-        </w:rPr>
-        <w:t xml:space="preserve"> Originally buried in nearby Asheville his body was i</w:t>
-      </w:r>
-      <w:r>
-        <w:rPr>
-          <w:sz w:val="24"/>
-          <w:szCs w:val="24"/>
-        </w:rPr>
-        <w:t>nterred in a tomb on the mountain in 1858</w:t>
-      </w:r>
-      <w:r>
-        <w:rPr>
-          <w:sz w:val="24"/>
-          <w:szCs w:val="24"/>
-        </w:rPr>
-        <w:t>.</w:t>
-      </w:r>
-    </w:p>
-    <w:p>
-      <w:pPr>
-        <w:rPr>
-          <w:sz w:val="24"/>
-          <w:szCs w:val="24"/>
-        </w:rPr>
-      </w:pPr>
-    </w:p>
-    <w:p>
-      <w:pPr>
-        <w:rPr>
-          <w:sz w:val="24"/>
-          <w:szCs w:val="24"/>
-        </w:rPr>
-      </w:pPr>
-      <w:r>
-        <w:rPr>
           <w:sz w:val="24"/>
           <w:szCs w:val="24"/>
         </w:rPr>
@@ -3567,6 +2882,909 @@
     <w:p>
       <w:pPr>
         <w:rPr>
+          <w:b/>
+          <w:sz w:val="24"/>
+          <w:szCs w:val="24"/>
+        </w:rPr>
+      </w:pPr>
+      <w:r>
+        <w:rPr>
+          <w:b/>
+          <w:sz w:val="24"/>
+          <w:szCs w:val="24"/>
+        </w:rPr>
+        <w:lastRenderedPageBreak/>
+        <w:t>Mount Mitchell</w:t>
+      </w:r>
+      <w:r>
+        <w:rPr>
+          <w:b/>
+          <w:sz w:val="24"/>
+          <w:szCs w:val="24"/>
+        </w:rPr>
+        <w:t xml:space="preserve">, </w:t>
+      </w:r>
+      <w:r>
+        <w:rPr>
+          <w:b/>
+          <w:sz w:val="24"/>
+          <w:szCs w:val="24"/>
+        </w:rPr>
+        <w:t xml:space="preserve">NC, </w:t>
+      </w:r>
+      <w:r>
+        <w:rPr>
+          <w:b/>
+          <w:sz w:val="24"/>
+          <w:szCs w:val="24"/>
+        </w:rPr>
+        <w:t>6</w:t>
+      </w:r>
+      <w:r>
+        <w:rPr>
+          <w:b/>
+          <w:sz w:val="24"/>
+          <w:szCs w:val="24"/>
+        </w:rPr>
+        <w:t>,</w:t>
+      </w:r>
+      <w:r>
+        <w:rPr>
+          <w:b/>
+          <w:sz w:val="24"/>
+          <w:szCs w:val="24"/>
+        </w:rPr>
+        <w:t xml:space="preserve">684 </w:t>
+      </w:r>
+      <w:r>
+        <w:rPr>
+          <w:b/>
+          <w:sz w:val="24"/>
+          <w:szCs w:val="24"/>
+        </w:rPr>
+        <w:t>ft.</w:t>
+      </w:r>
+      <w:r>
+        <w:rPr>
+          <w:b/>
+          <w:sz w:val="24"/>
+          <w:szCs w:val="24"/>
+        </w:rPr>
+        <w:t xml:space="preserve"> – May 19, 2001, HP #1: Assault on Mitchell</w:t>
+      </w:r>
+    </w:p>
+    <w:p>
+      <w:pPr>
+        <w:rPr>
+          <w:sz w:val="24"/>
+          <w:szCs w:val="24"/>
+        </w:rPr>
+      </w:pPr>
+      <w:r>
+        <w:rPr>
+          <w:sz w:val="24"/>
+          <w:szCs w:val="24"/>
+        </w:rPr>
+        <w:t xml:space="preserve">At this time in my life I was living in Arlington Virginia, and working in around Washington DC as a web developer. I had not yet married, and I was blessed with a wonderful group of likeminded friends who enjoy hiking </w:t>
+      </w:r>
+      <w:r>
+        <w:rPr>
+          <w:sz w:val="24"/>
+          <w:szCs w:val="24"/>
+        </w:rPr>
+        <w:t>in the</w:t>
+      </w:r>
+      <w:r>
+        <w:rPr>
+          <w:sz w:val="24"/>
+          <w:szCs w:val="24"/>
+        </w:rPr>
+        <w:t xml:space="preserve"> nearby</w:t>
+      </w:r>
+      <w:r>
+        <w:rPr>
+          <w:sz w:val="24"/>
+          <w:szCs w:val="24"/>
+        </w:rPr>
+        <w:t xml:space="preserve"> forests </w:t>
+      </w:r>
+      <w:r>
+        <w:rPr>
+          <w:sz w:val="24"/>
+          <w:szCs w:val="24"/>
+        </w:rPr>
+        <w:t>fairly regularly.   We spent many weekends, and the occasional “sick-in” (our word for calling in sick to work and then going out hiking for the day</w:t>
+      </w:r>
+      <w:r>
+        <w:rPr>
+          <w:sz w:val="24"/>
+          <w:szCs w:val="24"/>
+        </w:rPr>
+        <w:t>) in</w:t>
+      </w:r>
+      <w:r>
+        <w:rPr>
+          <w:sz w:val="24"/>
+          <w:szCs w:val="24"/>
+        </w:rPr>
+        <w:t xml:space="preserve"> </w:t>
+      </w:r>
+      <w:r>
+        <w:rPr>
+          <w:sz w:val="24"/>
+          <w:szCs w:val="24"/>
+        </w:rPr>
+        <w:t xml:space="preserve">the </w:t>
+      </w:r>
+      <w:r>
+        <w:rPr>
+          <w:sz w:val="24"/>
+          <w:szCs w:val="24"/>
+        </w:rPr>
+        <w:t xml:space="preserve">George Washington Forest, </w:t>
+      </w:r>
+      <w:r>
+        <w:rPr>
+          <w:sz w:val="24"/>
+          <w:szCs w:val="24"/>
+        </w:rPr>
+        <w:t>as well as</w:t>
+      </w:r>
+      <w:r>
+        <w:rPr>
+          <w:sz w:val="24"/>
+          <w:szCs w:val="24"/>
+        </w:rPr>
+        <w:t xml:space="preserve"> in and around Shenandoah National Park. </w:t>
+      </w:r>
+      <w:r>
+        <w:rPr>
+          <w:sz w:val="24"/>
+          <w:szCs w:val="24"/>
+        </w:rPr>
+        <w:t xml:space="preserve"> The </w:t>
+      </w:r>
+      <w:r>
+        <w:rPr>
+          <w:sz w:val="24"/>
+          <w:szCs w:val="24"/>
+        </w:rPr>
+        <w:t>Old Rag Mountain</w:t>
+      </w:r>
+      <w:r>
+        <w:rPr>
+          <w:sz w:val="24"/>
+          <w:szCs w:val="24"/>
+        </w:rPr>
+        <w:t xml:space="preserve"> hike and</w:t>
+      </w:r>
+      <w:r>
+        <w:rPr>
+          <w:sz w:val="24"/>
+          <w:szCs w:val="24"/>
+        </w:rPr>
+        <w:t xml:space="preserve"> the hike from Shenandoah </w:t>
+      </w:r>
+      <w:r>
+        <w:rPr>
+          <w:sz w:val="24"/>
+          <w:szCs w:val="24"/>
+        </w:rPr>
+        <w:t>park boundary to White Oaks Falls</w:t>
+      </w:r>
+      <w:r>
+        <w:rPr>
+          <w:sz w:val="24"/>
+          <w:szCs w:val="24"/>
+        </w:rPr>
+        <w:t xml:space="preserve"> were t</w:t>
+      </w:r>
+      <w:r>
+        <w:rPr>
+          <w:sz w:val="24"/>
+          <w:szCs w:val="24"/>
+        </w:rPr>
+        <w:t>w</w:t>
+      </w:r>
+      <w:r>
+        <w:rPr>
+          <w:sz w:val="24"/>
+          <w:szCs w:val="24"/>
+        </w:rPr>
+        <w:t>o regulars and favorites we liked to do.</w:t>
+      </w:r>
+    </w:p>
+    <w:p>
+      <w:pPr>
+        <w:rPr>
+          <w:sz w:val="24"/>
+          <w:szCs w:val="24"/>
+        </w:rPr>
+      </w:pPr>
+      <w:r>
+        <w:rPr>
+          <w:sz w:val="24"/>
+          <w:szCs w:val="24"/>
+        </w:rPr>
+        <w:t>Looking to broaden our hiking horizons one friend suggested we head down to North Carolina for a few days and tackle the then privately own Grandfather Mountain. At Grandfather we found stunning</w:t>
+      </w:r>
+      <w:r>
+        <w:rPr>
+          <w:sz w:val="24"/>
+          <w:szCs w:val="24"/>
+        </w:rPr>
+        <w:t xml:space="preserve"> scenery along with </w:t>
+      </w:r>
+      <w:r>
+        <w:rPr>
+          <w:sz w:val="24"/>
+          <w:szCs w:val="24"/>
+        </w:rPr>
+        <w:t>marvelous ecological diversity, and we enjoyed a full day of hiking, which involved more than one peak, and multiple ladders up the steepest sections.  We also walked the</w:t>
+      </w:r>
+      <w:r>
+        <w:rPr>
+          <w:sz w:val="24"/>
+          <w:szCs w:val="24"/>
+        </w:rPr>
+        <w:t xml:space="preserve"> mile high</w:t>
+      </w:r>
+      <w:r>
+        <w:rPr>
+          <w:sz w:val="24"/>
+          <w:szCs w:val="24"/>
+        </w:rPr>
+        <w:t xml:space="preserve"> swing</w:t>
+      </w:r>
+      <w:r>
+        <w:rPr>
+          <w:sz w:val="24"/>
+          <w:szCs w:val="24"/>
+        </w:rPr>
+        <w:t>ing</w:t>
+      </w:r>
+      <w:r>
+        <w:rPr>
+          <w:sz w:val="24"/>
+          <w:szCs w:val="24"/>
+        </w:rPr>
+        <w:t xml:space="preserve"> bridge</w:t>
+      </w:r>
+      <w:r>
+        <w:rPr>
+          <w:sz w:val="24"/>
+          <w:szCs w:val="24"/>
+        </w:rPr>
+        <w:t>, A</w:t>
+      </w:r>
+      <w:r>
+        <w:rPr>
+          <w:sz w:val="24"/>
+          <w:szCs w:val="24"/>
+        </w:rPr>
+        <w:t>merica’s highest suspension footbridge,</w:t>
+      </w:r>
+      <w:r>
+        <w:rPr>
+          <w:sz w:val="24"/>
+          <w:szCs w:val="24"/>
+        </w:rPr>
+        <w:t xml:space="preserve"> over to Linville Peak.</w:t>
+      </w:r>
+    </w:p>
+    <w:p>
+      <w:pPr>
+        <w:rPr>
+          <w:sz w:val="24"/>
+          <w:szCs w:val="24"/>
+        </w:rPr>
+      </w:pPr>
+      <w:r>
+        <w:rPr>
+          <w:sz w:val="24"/>
+          <w:szCs w:val="24"/>
+        </w:rPr>
+        <w:t xml:space="preserve">That night we camped out in the surrounding mountains, and the following morning the trip organizer suggested we drive the less than 60 miles along the Blue Ridge Parkway to Mount Mitchell the </w:t>
+      </w:r>
+      <w:r>
+        <w:rPr>
+          <w:sz w:val="24"/>
+          <w:szCs w:val="24"/>
+        </w:rPr>
+        <w:t>state’s</w:t>
+      </w:r>
+      <w:r>
+        <w:rPr>
+          <w:sz w:val="24"/>
+          <w:szCs w:val="24"/>
+        </w:rPr>
+        <w:t xml:space="preserve"> high</w:t>
+      </w:r>
+      <w:r>
+        <w:rPr>
+          <w:sz w:val="24"/>
+          <w:szCs w:val="24"/>
+        </w:rPr>
+        <w:t xml:space="preserve">est </w:t>
+      </w:r>
+      <w:r>
+        <w:rPr>
+          <w:sz w:val="24"/>
+          <w:szCs w:val="24"/>
+        </w:rPr>
+        <w:t xml:space="preserve">point.  The views from the parkway </w:t>
+      </w:r>
+      <w:r>
+        <w:rPr>
+          <w:sz w:val="24"/>
+          <w:szCs w:val="24"/>
+        </w:rPr>
+        <w:t xml:space="preserve">are </w:t>
+      </w:r>
+      <w:r>
+        <w:rPr>
+          <w:sz w:val="24"/>
+          <w:szCs w:val="24"/>
+        </w:rPr>
+        <w:t xml:space="preserve">impressive, as is the engineering of the road itself, but as we made the hour and a half journey some of us scoffed at the idea of driving to the top of a mountain.  Nevertheless we didn’t want to pass up the opportunity. </w:t>
+      </w:r>
+    </w:p>
+    <w:p>
+      <w:pPr>
+        <w:rPr>
+          <w:sz w:val="24"/>
+          <w:szCs w:val="24"/>
+        </w:rPr>
+      </w:pPr>
+      <w:r>
+        <w:rPr>
+          <w:sz w:val="24"/>
+          <w:szCs w:val="24"/>
+        </w:rPr>
+        <w:t>As we left the parkway and turned right on to NC-128 North, we were slowed down by what seemed like thousands of road-bikers in spandex with signs pinned to their backs announcing their “assault” on Mitchell.    I had never heard of the “Assault on Mount Mitchell” b</w:t>
+      </w:r>
+      <w:r>
+        <w:rPr>
+          <w:sz w:val="24"/>
+          <w:szCs w:val="24"/>
+        </w:rPr>
+        <w:t>ike race, and my friends and I had a good laugh at what we deemed a ridiculous name.  Come to find out the race</w:t>
+      </w:r>
+      <w:r>
+        <w:rPr>
+          <w:sz w:val="24"/>
+          <w:szCs w:val="24"/>
+        </w:rPr>
+        <w:t xml:space="preserve"> starts</w:t>
+      </w:r>
+      <w:r>
+        <w:rPr>
+          <w:sz w:val="24"/>
+          <w:szCs w:val="24"/>
+        </w:rPr>
+        <w:t xml:space="preserve"> in Spartanburg, South Carolina</w:t>
+      </w:r>
+      <w:r>
+        <w:rPr>
+          <w:sz w:val="24"/>
+          <w:szCs w:val="24"/>
+        </w:rPr>
+        <w:t xml:space="preserve"> and ends at the summit of Mount Mitchell</w:t>
+      </w:r>
+      <w:r>
+        <w:rPr>
+          <w:sz w:val="24"/>
+          <w:szCs w:val="24"/>
+        </w:rPr>
+        <w:t xml:space="preserve">, </w:t>
+      </w:r>
+      <w:r>
+        <w:rPr>
+          <w:sz w:val="24"/>
+          <w:szCs w:val="24"/>
+        </w:rPr>
+        <w:t xml:space="preserve">a </w:t>
+      </w:r>
+      <w:r>
+        <w:rPr>
+          <w:sz w:val="24"/>
+          <w:szCs w:val="24"/>
+        </w:rPr>
+        <w:t xml:space="preserve">distance </w:t>
+      </w:r>
+      <w:r>
+        <w:rPr>
+          <w:sz w:val="24"/>
+          <w:szCs w:val="24"/>
+        </w:rPr>
+        <w:t xml:space="preserve">of </w:t>
+      </w:r>
+      <w:r>
+        <w:rPr>
+          <w:sz w:val="24"/>
+          <w:szCs w:val="24"/>
+        </w:rPr>
+        <w:t xml:space="preserve">102 miles </w:t>
+      </w:r>
+      <w:r>
+        <w:rPr>
+          <w:sz w:val="24"/>
+          <w:szCs w:val="24"/>
+        </w:rPr>
+        <w:t>with</w:t>
+      </w:r>
+      <w:r>
+        <w:rPr>
+          <w:sz w:val="24"/>
+          <w:szCs w:val="24"/>
+        </w:rPr>
+        <w:t xml:space="preserve"> over 11,00</w:t>
+      </w:r>
+      <w:r>
+        <w:rPr>
+          <w:sz w:val="24"/>
+          <w:szCs w:val="24"/>
+        </w:rPr>
+        <w:t>0 vertical feet of climbing</w:t>
+      </w:r>
+      <w:r>
+        <w:rPr>
+          <w:sz w:val="24"/>
+          <w:szCs w:val="24"/>
+        </w:rPr>
+        <w:t xml:space="preserve">, making it </w:t>
+      </w:r>
+      <w:r>
+        <w:rPr>
+          <w:sz w:val="24"/>
+          <w:szCs w:val="24"/>
+        </w:rPr>
+        <w:t xml:space="preserve">a noteworthy, stout, </w:t>
+      </w:r>
+      <w:proofErr w:type="gramStart"/>
+      <w:r>
+        <w:rPr>
+          <w:sz w:val="24"/>
+          <w:szCs w:val="24"/>
+        </w:rPr>
+        <w:t>century</w:t>
+      </w:r>
+      <w:proofErr w:type="gramEnd"/>
+      <w:r>
+        <w:rPr>
+          <w:sz w:val="24"/>
+          <w:szCs w:val="24"/>
+        </w:rPr>
+        <w:t xml:space="preserve"> ride</w:t>
+      </w:r>
+      <w:r>
+        <w:rPr>
+          <w:sz w:val="24"/>
+          <w:szCs w:val="24"/>
+        </w:rPr>
+        <w:t>.   According to Wikipedia, “m</w:t>
+      </w:r>
+      <w:r>
+        <w:rPr>
+          <w:sz w:val="24"/>
+          <w:szCs w:val="24"/>
+        </w:rPr>
+        <w:t xml:space="preserve">ost riders finish in less than 12 hours; the </w:t>
+      </w:r>
+      <w:r>
+        <w:rPr>
+          <w:sz w:val="24"/>
+          <w:szCs w:val="24"/>
+        </w:rPr>
+        <w:t>leaders finish in under 6 hours”.</w:t>
+      </w:r>
+    </w:p>
+    <w:p>
+      <w:pPr>
+        <w:rPr>
+          <w:sz w:val="24"/>
+          <w:szCs w:val="24"/>
+        </w:rPr>
+      </w:pPr>
+      <w:r>
+        <w:rPr>
+          <w:sz w:val="24"/>
+          <w:szCs w:val="24"/>
+        </w:rPr>
+        <w:t xml:space="preserve">Eventually we drove past the park headquarters, soon passing the parking lot for the </w:t>
+      </w:r>
+      <w:r>
+        <w:rPr>
+          <w:sz w:val="24"/>
+          <w:szCs w:val="24"/>
+        </w:rPr>
+        <w:t>Mount Mitchell State Park Restaurant</w:t>
+      </w:r>
+      <w:r>
+        <w:rPr>
+          <w:sz w:val="24"/>
+          <w:szCs w:val="24"/>
+        </w:rPr>
+        <w:t>, and on to the parkin</w:t>
+      </w:r>
+      <w:r>
+        <w:rPr>
+          <w:sz w:val="24"/>
+          <w:szCs w:val="24"/>
+        </w:rPr>
+        <w:t>g lot at the base of the summit. Miraculously on what is probably the most congested day of the year on Mt. Mitchell we managed to obtain parking</w:t>
+      </w:r>
+      <w:r>
+        <w:rPr>
+          <w:sz w:val="24"/>
+          <w:szCs w:val="24"/>
+        </w:rPr>
+        <w:t xml:space="preserve">. From the parking lot to the summit is </w:t>
+      </w:r>
+      <w:r>
+        <w:rPr>
+          <w:sz w:val="24"/>
+          <w:szCs w:val="24"/>
+        </w:rPr>
+        <w:t xml:space="preserve">approximately </w:t>
+      </w:r>
+      <w:r>
+        <w:rPr>
+          <w:sz w:val="24"/>
+          <w:szCs w:val="24"/>
+        </w:rPr>
+        <w:t xml:space="preserve">a </w:t>
+      </w:r>
+      <w:r>
+        <w:rPr>
+          <w:sz w:val="24"/>
+          <w:szCs w:val="24"/>
+        </w:rPr>
+        <w:t xml:space="preserve">quarter of a mile stroll </w:t>
+      </w:r>
+      <w:r>
+        <w:rPr>
+          <w:sz w:val="24"/>
+          <w:szCs w:val="24"/>
+        </w:rPr>
+        <w:t>on a paved trail to a</w:t>
+      </w:r>
+      <w:r>
+        <w:rPr>
+          <w:sz w:val="24"/>
+          <w:szCs w:val="24"/>
+        </w:rPr>
+        <w:t xml:space="preserve"> viewing platform located at 6</w:t>
+      </w:r>
+      <w:r>
+        <w:rPr>
+          <w:sz w:val="24"/>
+          <w:szCs w:val="24"/>
+        </w:rPr>
+        <w:t>,</w:t>
+      </w:r>
+      <w:r>
+        <w:rPr>
+          <w:sz w:val="24"/>
+          <w:szCs w:val="24"/>
+        </w:rPr>
+        <w:t>684 feet above sea-level</w:t>
+      </w:r>
+      <w:r>
+        <w:rPr>
+          <w:sz w:val="24"/>
+          <w:szCs w:val="24"/>
+        </w:rPr>
+        <w:t xml:space="preserve">. Mount Mitchell </w:t>
+      </w:r>
+      <w:r>
+        <w:rPr>
+          <w:sz w:val="24"/>
+          <w:szCs w:val="24"/>
+        </w:rPr>
+        <w:t xml:space="preserve">is </w:t>
+      </w:r>
+      <w:r>
+        <w:rPr>
+          <w:sz w:val="24"/>
+          <w:szCs w:val="24"/>
+        </w:rPr>
+        <w:t xml:space="preserve">not only North Carolina’s highest point but </w:t>
+      </w:r>
+      <w:r>
+        <w:rPr>
+          <w:sz w:val="24"/>
+          <w:szCs w:val="24"/>
+        </w:rPr>
+        <w:t xml:space="preserve">is </w:t>
+      </w:r>
+      <w:r>
+        <w:rPr>
+          <w:sz w:val="24"/>
+          <w:szCs w:val="24"/>
+        </w:rPr>
+        <w:t>also the highest peak east of the Mississippi river.</w:t>
+      </w:r>
+      <w:r>
+        <w:rPr>
+          <w:sz w:val="24"/>
+          <w:szCs w:val="24"/>
+        </w:rPr>
+        <w:t xml:space="preserve">  In those days the summit platform was much taller and better looking, being bricked with natural rocks</w:t>
+      </w:r>
+      <w:r>
+        <w:rPr>
+          <w:sz w:val="24"/>
+          <w:szCs w:val="24"/>
+        </w:rPr>
+        <w:t xml:space="preserve"> and topped with a square concrete platform</w:t>
+      </w:r>
+      <w:r>
+        <w:rPr>
+          <w:sz w:val="24"/>
+          <w:szCs w:val="24"/>
+        </w:rPr>
+        <w:t xml:space="preserve">, </w:t>
+      </w:r>
+      <w:r>
+        <w:rPr>
+          <w:sz w:val="24"/>
+          <w:szCs w:val="24"/>
+        </w:rPr>
+        <w:t>as compared to</w:t>
+      </w:r>
+      <w:r>
+        <w:rPr>
+          <w:sz w:val="24"/>
+          <w:szCs w:val="24"/>
+        </w:rPr>
+        <w:t xml:space="preserve"> the shorter rounder platform of today</w:t>
+      </w:r>
+      <w:r>
+        <w:rPr>
+          <w:sz w:val="24"/>
+          <w:szCs w:val="24"/>
+        </w:rPr>
+        <w:t xml:space="preserve"> with it </w:t>
+      </w:r>
+      <w:r>
+        <w:rPr>
+          <w:sz w:val="24"/>
+          <w:szCs w:val="24"/>
+        </w:rPr>
+        <w:t xml:space="preserve">disproportionally, and extra-long, </w:t>
+      </w:r>
+      <w:r>
+        <w:rPr>
+          <w:sz w:val="24"/>
+          <w:szCs w:val="24"/>
+        </w:rPr>
+        <w:t>curved and gently sloping accessibility ramp</w:t>
+      </w:r>
+      <w:r>
+        <w:rPr>
+          <w:sz w:val="24"/>
+          <w:szCs w:val="24"/>
+        </w:rPr>
+        <w:t>.</w:t>
+      </w:r>
+    </w:p>
+    <w:p>
+      <w:pPr>
+        <w:rPr>
+          <w:sz w:val="24"/>
+          <w:szCs w:val="24"/>
+        </w:rPr>
+      </w:pPr>
+      <w:r>
+        <w:rPr>
+          <w:sz w:val="24"/>
+          <w:szCs w:val="24"/>
+        </w:rPr>
+        <w:lastRenderedPageBreak/>
+        <w:t>I have since visited Mt. Mitchell for a second time, camping on the mountain itself</w:t>
+      </w:r>
+      <w:r>
+        <w:rPr>
+          <w:sz w:val="24"/>
+          <w:szCs w:val="24"/>
+        </w:rPr>
+        <w:t xml:space="preserve"> October 6, 2019</w:t>
+      </w:r>
+      <w:r>
+        <w:rPr>
+          <w:sz w:val="24"/>
+          <w:szCs w:val="24"/>
+        </w:rPr>
+        <w:t>, and hiking to the summit</w:t>
+      </w:r>
+      <w:r>
+        <w:rPr>
+          <w:sz w:val="24"/>
+          <w:szCs w:val="24"/>
+        </w:rPr>
+        <w:t xml:space="preserve"> the next morning</w:t>
+      </w:r>
+      <w:r>
+        <w:rPr>
+          <w:sz w:val="24"/>
+          <w:szCs w:val="24"/>
+        </w:rPr>
+        <w:t xml:space="preserve">.  Without the bike racing crowds, Mitchell is a </w:t>
+      </w:r>
+      <w:r>
+        <w:rPr>
+          <w:sz w:val="24"/>
+          <w:szCs w:val="24"/>
+        </w:rPr>
+        <w:t xml:space="preserve">splendid </w:t>
+      </w:r>
+      <w:r>
+        <w:rPr>
+          <w:sz w:val="24"/>
+          <w:szCs w:val="24"/>
+        </w:rPr>
+        <w:t>mountain</w:t>
+      </w:r>
+      <w:r>
+        <w:rPr>
+          <w:sz w:val="24"/>
+          <w:szCs w:val="24"/>
+        </w:rPr>
+        <w:t xml:space="preserve"> with amazing 360 degree views</w:t>
+      </w:r>
+      <w:r>
+        <w:rPr>
+          <w:sz w:val="24"/>
+          <w:szCs w:val="24"/>
+        </w:rPr>
+        <w:t>.   During my first hurried and crowded visit I over looked that n</w:t>
+      </w:r>
+      <w:r>
+        <w:rPr>
+          <w:sz w:val="24"/>
+          <w:szCs w:val="24"/>
+        </w:rPr>
+        <w:t xml:space="preserve">ext to </w:t>
+      </w:r>
+      <w:r>
+        <w:rPr>
+          <w:sz w:val="24"/>
+          <w:szCs w:val="24"/>
+        </w:rPr>
+        <w:t>the viewing platform, on its south side, sits t</w:t>
+      </w:r>
+      <w:r>
+        <w:rPr>
+          <w:sz w:val="24"/>
+          <w:szCs w:val="24"/>
+        </w:rPr>
+        <w:t>he grave site of Elisha Mitchell, a geologist, explorer and Presbyterian minister</w:t>
+      </w:r>
+      <w:r>
+        <w:rPr>
+          <w:sz w:val="24"/>
+          <w:szCs w:val="24"/>
+        </w:rPr>
+        <w:t xml:space="preserve"> for whom the mountain is named</w:t>
+      </w:r>
+      <w:r>
+        <w:rPr>
+          <w:sz w:val="24"/>
+          <w:szCs w:val="24"/>
+        </w:rPr>
+        <w:t xml:space="preserve">. In the 1830s, his measurements proved the 6,684-foot peak was the highest in the East, surpassing Grandfather Mountain 60 miles northeast.  </w:t>
+      </w:r>
+      <w:r>
+        <w:rPr>
+          <w:sz w:val="24"/>
+          <w:szCs w:val="24"/>
+        </w:rPr>
+        <w:t>As a result of q</w:t>
+      </w:r>
+      <w:r>
+        <w:rPr>
+          <w:sz w:val="24"/>
+          <w:szCs w:val="24"/>
+        </w:rPr>
+        <w:t xml:space="preserve">uestions about </w:t>
+      </w:r>
+      <w:r>
+        <w:rPr>
+          <w:sz w:val="24"/>
+          <w:szCs w:val="24"/>
+        </w:rPr>
+        <w:t xml:space="preserve">Elisha’s </w:t>
+      </w:r>
+      <w:r>
+        <w:rPr>
+          <w:sz w:val="24"/>
+          <w:szCs w:val="24"/>
+        </w:rPr>
+        <w:t>elevation</w:t>
+      </w:r>
+      <w:r>
+        <w:rPr>
+          <w:sz w:val="24"/>
+          <w:szCs w:val="24"/>
+        </w:rPr>
+        <w:t xml:space="preserve"> measurements of the mountain</w:t>
+      </w:r>
+      <w:r>
+        <w:rPr>
+          <w:sz w:val="24"/>
+          <w:szCs w:val="24"/>
+        </w:rPr>
+        <w:t xml:space="preserve">, </w:t>
+      </w:r>
+      <w:r>
+        <w:rPr>
+          <w:sz w:val="24"/>
+          <w:szCs w:val="24"/>
+        </w:rPr>
+        <w:t>he</w:t>
+      </w:r>
+      <w:r>
+        <w:rPr>
+          <w:sz w:val="24"/>
+          <w:szCs w:val="24"/>
+        </w:rPr>
+        <w:t xml:space="preserve"> was on a return expedition in 1857 </w:t>
+      </w:r>
+      <w:r>
+        <w:rPr>
+          <w:sz w:val="24"/>
+          <w:szCs w:val="24"/>
+        </w:rPr>
+        <w:t>when he</w:t>
+      </w:r>
+      <w:r>
+        <w:rPr>
+          <w:sz w:val="24"/>
+          <w:szCs w:val="24"/>
+        </w:rPr>
+        <w:t xml:space="preserve"> fell to his death.</w:t>
+      </w:r>
+      <w:r>
+        <w:rPr>
+          <w:sz w:val="24"/>
+          <w:szCs w:val="24"/>
+        </w:rPr>
+        <w:t xml:space="preserve"> Originally buried in nearby Asheville his body was i</w:t>
+      </w:r>
+      <w:r>
+        <w:rPr>
+          <w:sz w:val="24"/>
+          <w:szCs w:val="24"/>
+        </w:rPr>
+        <w:t>nterred in a tomb on the mountain in 1858</w:t>
+      </w:r>
+      <w:r>
+        <w:rPr>
+          <w:sz w:val="24"/>
+          <w:szCs w:val="24"/>
+        </w:rPr>
+        <w:t>.</w:t>
+      </w:r>
+    </w:p>
+    <w:p>
+      <w:pPr>
+        <w:rPr>
+          <w:sz w:val="24"/>
+          <w:szCs w:val="24"/>
+        </w:rPr>
+      </w:pPr>
+      <w:r>
+        <w:rPr>
+          <w:sz w:val="24"/>
+          <w:szCs w:val="24"/>
+        </w:rPr>
+        <w:br w:type="page"/>
+      </w:r>
+    </w:p>
+    <w:p>
+      <w:pPr>
+        <w:rPr>
           <w:sz w:val="24"/>
           <w:szCs w:val="24"/>
         </w:rPr>
@@ -5991,7 +6209,7 @@
           <w:sz w:val="24"/>
           <w:szCs w:val="24"/>
         </w:rPr>
-        <w:t xml:space="preserve"> NY</w:t>
+        <w:t xml:space="preserve"> NY, 5,344</w:t>
       </w:r>
       <w:r>
         <w:rPr>
@@ -5999,7 +6217,7 @@
           <w:sz w:val="24"/>
           <w:szCs w:val="24"/>
         </w:rPr>
-        <w:t xml:space="preserve">, </w:t>
+        <w:t xml:space="preserve"> ft. – </w:t>
       </w:r>
       <w:r>
         <w:rPr>
@@ -6007,7 +6225,7 @@
           <w:sz w:val="24"/>
           <w:szCs w:val="24"/>
         </w:rPr>
-        <w:t>5</w:t>
+        <w:t>July 4, 2005, HP #4</w:t>
       </w:r>
       <w:r>
         <w:rPr>
@@ -6015,7 +6233,7 @@
           <w:sz w:val="24"/>
           <w:szCs w:val="24"/>
         </w:rPr>
-        <w:t>,3</w:t>
+        <w:t xml:space="preserve">: </w:t>
       </w:r>
       <w:r>
         <w:rPr>
@@ -6023,54 +6241,6 @@
           <w:sz w:val="24"/>
           <w:szCs w:val="24"/>
         </w:rPr>
-        <w:t>44</w:t>
-      </w:r>
-      <w:r>
-        <w:rPr>
-          <w:b/>
-          <w:sz w:val="24"/>
-          <w:szCs w:val="24"/>
-        </w:rPr>
-        <w:t xml:space="preserve"> ft. – </w:t>
-      </w:r>
-      <w:r>
-        <w:rPr>
-          <w:b/>
-          <w:sz w:val="24"/>
-          <w:szCs w:val="24"/>
-        </w:rPr>
-        <w:t>July 4</w:t>
-      </w:r>
-      <w:r>
-        <w:rPr>
-          <w:b/>
-          <w:sz w:val="24"/>
-          <w:szCs w:val="24"/>
-        </w:rPr>
-        <w:t>, 2005, HP #</w:t>
-      </w:r>
-      <w:r>
-        <w:rPr>
-          <w:b/>
-          <w:sz w:val="24"/>
-          <w:szCs w:val="24"/>
-        </w:rPr>
-        <w:t>4</w:t>
-      </w:r>
-      <w:r>
-        <w:rPr>
-          <w:b/>
-          <w:sz w:val="24"/>
-          <w:szCs w:val="24"/>
-        </w:rPr>
-        <w:t xml:space="preserve">: </w:t>
-      </w:r>
-      <w:r>
-        <w:rPr>
-          <w:b/>
-          <w:sz w:val="24"/>
-          <w:szCs w:val="24"/>
-        </w:rPr>
         <w:t>A Two Day Hike up Mt. Marcy via South Meadows</w:t>
       </w:r>
     </w:p>
@@ -6158,21 +6328,7 @@
           <w:sz w:val="24"/>
           <w:szCs w:val="24"/>
         </w:rPr>
-        <w:t xml:space="preserve">fire road was basically flat gaining only 100ft to the dam, making the backpacking relatively easy. The mosquito’s, however, made the flat walk rather unpleasant. We took it slow and made it to the dam within 1.5 hours. By the time we settled on a camping spot and set up the three tents it was dark. After a snack, we played a game of "tie the food bag up in the tree." Each of us was given two </w:t>
-      </w:r>
-      <w:r>
-        <w:rPr>
-          <w:sz w:val="24"/>
-          <w:szCs w:val="24"/>
-        </w:rPr>
-        <w:t>tries</w:t>
-      </w:r>
-      <w:r>
-        <w:rPr>
-          <w:sz w:val="24"/>
-          <w:szCs w:val="24"/>
-        </w:rPr>
-        <w:t xml:space="preserve"> to throw a 5-50 cord, with a </w:t>
+        <w:t xml:space="preserve">fire road was basically flat gaining only 100ft to the dam, making the backpacking relatively easy. The mosquito’s, however, made the flat walk rather unpleasant. We took it slow and made it to the dam within 1.5 hours. By the time we settled on a camping spot and set up the three tents it was dark. After a snack, we played a game of "tie the food bag up in the tree." Each of us was given two tries to throw a 5-50 cord, with a </w:t>
       </w:r>
       <w:r>
         <w:rPr>
@@ -6354,22 +6510,321 @@
           <w:sz w:val="24"/>
           <w:szCs w:val="24"/>
         </w:rPr>
-        <w:t>By the time we got back to camp we were rather tired and hungry and not looking forward to mosquito-thirty (the time of day the mosquito’s attack). Plus we realized we had another 2.8 miles of hiking to do with the added weight of our camping gear. So we ate and rested before we packed up the gear. On the bright-side, Parley had by now used up most of the 11 liters of water he had packed in; at 2.2 pounds per liter he had packed in 24 pounds of water!</w:t>
-      </w:r>
-    </w:p>
-    <w:p>
-      <w:pPr>
-        <w:rPr>
-          <w:sz w:val="24"/>
-          <w:szCs w:val="24"/>
-        </w:rPr>
-      </w:pPr>
-      <w:r>
-        <w:rPr>
-          <w:sz w:val="24"/>
-          <w:szCs w:val="24"/>
-        </w:rPr>
-        <w:t xml:space="preserve">Back on the fire road to South Meadows the mosquitoes were even worse </w:t>
+        <w:t xml:space="preserve">By the time we got back to camp we were rather tired and hungry and not looking forward to mosquito-thirty (the time of day the mosquito’s attack). Plus we realized we had another 2.8 miles of hiking to do with the added weight of our camping gear. So we ate and rested before we packed up the gear. On the bright-side, </w:t>
+      </w:r>
+      <w:r>
+        <w:rPr>
+          <w:sz w:val="24"/>
+          <w:szCs w:val="24"/>
+        </w:rPr>
+        <w:t>Pratt</w:t>
+      </w:r>
+      <w:r>
+        <w:rPr>
+          <w:sz w:val="24"/>
+          <w:szCs w:val="24"/>
+        </w:rPr>
+        <w:t xml:space="preserve"> had by now used up most of the 11 liters of water he had packed in; at 2.2 pounds per liter he had packed in 24 pounds of water!</w:t>
+      </w:r>
+    </w:p>
+    <w:p>
+      <w:pPr>
+        <w:rPr>
+          <w:sz w:val="24"/>
+          <w:szCs w:val="24"/>
+        </w:rPr>
+      </w:pPr>
+      <w:r>
+        <w:rPr>
+          <w:sz w:val="24"/>
+          <w:szCs w:val="24"/>
+        </w:rPr>
+        <w:t>Back on the fire road to South Meadows the mosquitoes were even worse than the day before. They made us forget how tired we were, as well as how heavy our packs were, and caused us to make it back to the car in less than one-hour.</w:t>
+      </w:r>
+    </w:p>
+    <w:p>
+      <w:pPr>
+        <w:rPr>
+          <w:sz w:val="24"/>
+          <w:szCs w:val="24"/>
+        </w:rPr>
+      </w:pPr>
+      <w:r>
+        <w:rPr>
+          <w:sz w:val="24"/>
+          <w:szCs w:val="24"/>
+        </w:rPr>
+        <w:t xml:space="preserve">It was a long day, having covered almost 13 miles, which went up over 3200 vertical feet and then came down the same </w:t>
+      </w:r>
+      <w:r>
+        <w:rPr>
+          <w:sz w:val="24"/>
+          <w:szCs w:val="24"/>
+        </w:rPr>
+        <w:t>plus another 100 foot descent to the car</w:t>
+      </w:r>
+      <w:r>
+        <w:rPr>
+          <w:sz w:val="24"/>
+          <w:szCs w:val="24"/>
+        </w:rPr>
+        <w:t>. Tired or not, we all felt pleased having "bagged" the highest peak in New York!</w:t>
+      </w:r>
+    </w:p>
+    <w:p>
+      <w:pPr>
+        <w:rPr>
+          <w:sz w:val="24"/>
+          <w:szCs w:val="24"/>
+        </w:rPr>
+      </w:pPr>
+    </w:p>
+    <w:p>
+      <w:pPr>
+        <w:rPr>
+          <w:b/>
+          <w:sz w:val="24"/>
+          <w:szCs w:val="24"/>
+        </w:rPr>
+      </w:pPr>
+      <w:r>
+        <w:rPr>
+          <w:b/>
+          <w:sz w:val="24"/>
+          <w:szCs w:val="24"/>
+        </w:rPr>
+        <w:t>Kings Peak</w:t>
+      </w:r>
+      <w:r>
+        <w:rPr>
+          <w:b/>
+          <w:sz w:val="24"/>
+          <w:szCs w:val="24"/>
+        </w:rPr>
+        <w:t xml:space="preserve">, </w:t>
+      </w:r>
+      <w:r>
+        <w:rPr>
+          <w:b/>
+          <w:sz w:val="24"/>
+          <w:szCs w:val="24"/>
+        </w:rPr>
+        <w:t>13,528</w:t>
+      </w:r>
+      <w:r>
+        <w:rPr>
+          <w:b/>
+          <w:sz w:val="24"/>
+          <w:szCs w:val="24"/>
+        </w:rPr>
+        <w:t xml:space="preserve"> ft. – </w:t>
+      </w:r>
+      <w:r>
+        <w:rPr>
+          <w:b/>
+          <w:sz w:val="24"/>
+          <w:szCs w:val="24"/>
+        </w:rPr>
+        <w:t>September 2, 2006</w:t>
+      </w:r>
+      <w:r>
+        <w:rPr>
+          <w:b/>
+          <w:sz w:val="24"/>
+          <w:szCs w:val="24"/>
+        </w:rPr>
+        <w:t>, HP #</w:t>
+      </w:r>
+      <w:r>
+        <w:rPr>
+          <w:b/>
+          <w:sz w:val="24"/>
+          <w:szCs w:val="24"/>
+        </w:rPr>
+        <w:t>5</w:t>
+      </w:r>
+      <w:r>
+        <w:rPr>
+          <w:b/>
+          <w:sz w:val="24"/>
+          <w:szCs w:val="24"/>
+        </w:rPr>
+        <w:t xml:space="preserve">: </w:t>
+      </w:r>
+      <w:r>
+        <w:rPr>
+          <w:b/>
+          <w:sz w:val="24"/>
+          <w:szCs w:val="24"/>
+        </w:rPr>
+        <w:t>I meet my first US State Highpointer</w:t>
+      </w:r>
+    </w:p>
+    <w:p>
+      <w:pPr>
+        <w:rPr>
+          <w:sz w:val="24"/>
+          <w:szCs w:val="24"/>
+        </w:rPr>
+      </w:pPr>
+      <w:r>
+        <w:rPr>
+          <w:sz w:val="24"/>
+          <w:szCs w:val="24"/>
+        </w:rPr>
+        <w:t xml:space="preserve">I first heard about Kings Peak in August 2005 when I was climbing Chief Mountain in Glacier Park Montana. I was told it was a multiple day hike/climb to the highest spot in Utah. Since I was moving to Utah later that month, I decided then that I would climb that mountain. A little over one-year later, on a wind-free and sunny September 2, I found myself at 13,528 feet </w:t>
+      </w:r>
+      <w:r>
+        <w:rPr>
+          <w:sz w:val="24"/>
+          <w:szCs w:val="24"/>
+        </w:rPr>
+        <w:t>overlooking</w:t>
+      </w:r>
+      <w:r>
+        <w:rPr>
+          <w:sz w:val="24"/>
+          <w:szCs w:val="24"/>
+        </w:rPr>
+        <w:t xml:space="preserve"> the spectacular Henry’s Fork </w:t>
+      </w:r>
+      <w:r>
+        <w:rPr>
+          <w:sz w:val="24"/>
+          <w:szCs w:val="24"/>
+        </w:rPr>
+        <w:t>basin from the highpoint of the Beehive State</w:t>
+      </w:r>
+      <w:r>
+        <w:rPr>
+          <w:sz w:val="24"/>
+          <w:szCs w:val="24"/>
+        </w:rPr>
+        <w:t>.</w:t>
+      </w:r>
+    </w:p>
+    <w:p>
+      <w:pPr>
+        <w:rPr>
+          <w:sz w:val="24"/>
+          <w:szCs w:val="24"/>
+        </w:rPr>
+      </w:pPr>
+      <w:r>
+        <w:rPr>
+          <w:sz w:val="24"/>
+          <w:szCs w:val="24"/>
+        </w:rPr>
+        <w:t xml:space="preserve">I had trouble falling asleep the night of Thursday August 31, 2006 as I anticipated, with both concern and excitement, what I was about to set out alone to do the following morning. Nonetheless, sleep finally came, and before I knew it morning had arrived and I was leaving Orem and on my way to the Henry’s Fork trailhead in the High Uintas. The 130 mile drive took me up Provo Canyon, through Heber, and past Park City where I connect up with I-80 and continued on into Wyoming. In Wyoming I drove past Evanston and exited at Fort Bridger then traveled through Mountain View, and into the Wasatch Cache National Forest of Utah. Around 11:30 AM September 1st, after almost exactly 3 hours I arrived at the Henry’s Fork trailhead from where the 30 mile round-trip hiking adventure would begin. No concerns remained as I ate a light lunch and double checked my loaded backpack. By 12:15 PM I was ready to go, and I </w:t>
+      </w:r>
+      <w:r>
+        <w:rPr>
+          <w:sz w:val="24"/>
+          <w:szCs w:val="24"/>
+        </w:rPr>
+        <w:lastRenderedPageBreak/>
+        <w:t>asked a family, who were preparing for the same hike, to snap a hiking-opening picture of me. Then off, alone, I went on my three day adventure.</w:t>
+      </w:r>
+    </w:p>
+    <w:p>
+      <w:pPr>
+        <w:rPr>
+          <w:sz w:val="24"/>
+          <w:szCs w:val="24"/>
+        </w:rPr>
+      </w:pPr>
+      <w:r>
+        <w:rPr>
+          <w:sz w:val="24"/>
+          <w:szCs w:val="24"/>
+        </w:rPr>
+        <w:t xml:space="preserve">Most of the information I had read about the hike suggested walking in about 7 or 8 miles the first day and camping at Dollar Lake. I knew the trail was relatively flat up to Dollar Lake </w:t>
+      </w:r>
+      <w:r>
+        <w:rPr>
+          <w:sz w:val="24"/>
+          <w:szCs w:val="24"/>
+        </w:rPr>
+        <w:t>and likewise also a</w:t>
+      </w:r>
+      <w:r>
+        <w:rPr>
+          <w:sz w:val="24"/>
+          <w:szCs w:val="24"/>
+        </w:rPr>
+        <w:t xml:space="preserve"> mile or two further to the base of Gunsight Pass</w:t>
+      </w:r>
+      <w:r>
+        <w:rPr>
+          <w:sz w:val="24"/>
+          <w:szCs w:val="24"/>
+        </w:rPr>
+        <w:t>.  At the pass</w:t>
+      </w:r>
+      <w:r>
+        <w:rPr>
+          <w:sz w:val="24"/>
+          <w:szCs w:val="24"/>
+        </w:rPr>
+        <w:t xml:space="preserve"> the hike would leave the basin and begin the real ascent into the Uintas Mountains. Anticipating a strenuous day two, when I would actually climb to the peak, I thought it wise to cover as much of the flat ground on the first day as possible. As such, I hoped I would be able to find water </w:t>
+      </w:r>
+      <w:r>
+        <w:rPr>
+          <w:sz w:val="24"/>
+          <w:szCs w:val="24"/>
+        </w:rPr>
+        <w:t>thus allowing me to</w:t>
+      </w:r>
+      <w:r>
+        <w:rPr>
+          <w:sz w:val="24"/>
+          <w:szCs w:val="24"/>
+        </w:rPr>
+        <w:t xml:space="preserve"> camp at the mouth of Gunsight Pass. I mentioned this idea to a couple of return hikers I encountered in the Henry’s Fork parking lot, and a second time to two return hikers I chanced upon on the trail. Both times I was told water and tolerable camping could be had at </w:t>
+      </w:r>
+      <w:r>
+        <w:rPr>
+          <w:sz w:val="24"/>
+          <w:szCs w:val="24"/>
+        </w:rPr>
+        <w:t>the base of Gunsight pass my target for the day</w:t>
+      </w:r>
+      <w:r>
+        <w:rPr>
+          <w:sz w:val="24"/>
+          <w:szCs w:val="24"/>
+        </w:rPr>
+        <w:t>.</w:t>
+      </w:r>
+    </w:p>
+    <w:p>
+      <w:pPr>
+        <w:rPr>
+          <w:sz w:val="24"/>
+          <w:szCs w:val="24"/>
+        </w:rPr>
+      </w:pPr>
+      <w:r>
+        <w:rPr>
+          <w:sz w:val="24"/>
+          <w:szCs w:val="24"/>
+        </w:rPr>
+        <w:t>Studying the trail, the night before, I had broken my first day of hiking into three segments or landmarks. The first landmark would be an intersecting trail to Alligator Lake about 3 miles into the hike. The next landmark would be another 2.5 miles further along where I would encounter the Elkhorn stream crossing. The final landmark, of day one, would be the base of Gunsight Pass about 9 miles into the trek. Imagine my pleasant surprise when only about 2 hours into my hike I crossed a return hiker and was informed that I was almost at the Elkhorn stream crossing; the going was so quick that I had disregarded the first intersecting trail I crossed as my initial landmark.</w:t>
+      </w:r>
+    </w:p>
+    <w:p>
+      <w:pPr>
+        <w:rPr>
+          <w:sz w:val="24"/>
+          <w:szCs w:val="24"/>
+        </w:rPr>
+      </w:pPr>
+      <w:r>
+        <w:rPr>
+          <w:sz w:val="24"/>
+          <w:szCs w:val="24"/>
+        </w:rPr>
+        <w:t xml:space="preserve">As I crossed the stream at my second landmark, I, for the second time, meet up with and passed a group of about four young men, two of who appeared to be in the military, and one young woman. At this same time I noticed a lone-hiker who was attempting to ford the creek rather </w:t>
       </w:r>
       <w:r>
         <w:rPr>
@@ -6383,29 +6838,1495 @@
           <w:sz w:val="24"/>
           <w:szCs w:val="24"/>
         </w:rPr>
-        <w:t xml:space="preserve"> the day before. They made us forget how tired we were, as well as how heavy our packs were, and caused us to make it back to the car in less than one-hour.</w:t>
-      </w:r>
-    </w:p>
-    <w:p>
-      <w:pPr>
-        <w:rPr>
-          <w:sz w:val="24"/>
-          <w:szCs w:val="24"/>
-        </w:rPr>
-      </w:pPr>
-      <w:r>
-        <w:rPr>
-          <w:sz w:val="24"/>
-          <w:szCs w:val="24"/>
-        </w:rPr>
-        <w:t xml:space="preserve">It was a long day, having covered almost 13 miles, which went up over 3200 vertical feet and then came down the same </w:t>
-      </w:r>
-      <w:r>
-        <w:rPr>
-          <w:sz w:val="24"/>
-          <w:szCs w:val="24"/>
-        </w:rPr>
-        <w:t>plus another 100 foot descent to the car</w:t>
+        <w:t xml:space="preserve"> cross on the bridge lower </w:t>
+      </w:r>
+      <w:r>
+        <w:rPr>
+          <w:sz w:val="24"/>
+          <w:szCs w:val="24"/>
+        </w:rPr>
+        <w:t>downstream</w:t>
+      </w:r>
+      <w:r>
+        <w:rPr>
+          <w:sz w:val="24"/>
+          <w:szCs w:val="24"/>
+        </w:rPr>
+        <w:t xml:space="preserve">. I hurried on hoping to stay ahead, and out of sight, of the other hikers. After </w:t>
+      </w:r>
+      <w:r>
+        <w:rPr>
+          <w:sz w:val="24"/>
+          <w:szCs w:val="24"/>
+        </w:rPr>
+        <w:t>a while</w:t>
+      </w:r>
+      <w:r>
+        <w:rPr>
+          <w:sz w:val="24"/>
+          <w:szCs w:val="24"/>
+        </w:rPr>
+        <w:t xml:space="preserve"> I decided to rest in a camping area which on the return trip I learned was in sight of Dollar Lake. While I rested the lone-hiker </w:t>
+      </w:r>
+      <w:r>
+        <w:rPr>
+          <w:sz w:val="24"/>
+          <w:szCs w:val="24"/>
+        </w:rPr>
+        <w:t>passed</w:t>
+      </w:r>
+      <w:r>
+        <w:rPr>
+          <w:sz w:val="24"/>
+          <w:szCs w:val="24"/>
+        </w:rPr>
+        <w:t xml:space="preserve"> by, but did not notice me. Shortly after resting, I caught up with the lone-hiker resting and I asked him if we were near Dollar Lake. He said he wasn’t sure, and I then asked him to snap a picture of me with Kings Peak in the background. During this time the other group of hikers caught up to and past us, only to rest a few yards up the trail. As I approached them they asked me if I knew where Henry Lake was, I comment that I didn’t but that I believe we were opposite Dollar Lake, and this seemed to be confirmed as we all saw a man and a woman leave the trees opposite us. We were at the base of an incline at this point and I decided I would hike up the incline and then head left to see if I could see the lake. On my way up the hill I past two older men on their way down, and I asked them about camping near Gunsight Pass and about the location of Dollar Lake. They informed me of a small lake at the bottom of Gunsight Pass.</w:t>
+      </w:r>
+    </w:p>
+    <w:p>
+      <w:pPr>
+        <w:rPr>
+          <w:sz w:val="24"/>
+          <w:szCs w:val="24"/>
+        </w:rPr>
+      </w:pPr>
+    </w:p>
+    <w:p>
+      <w:pPr>
+        <w:rPr>
+          <w:sz w:val="24"/>
+          <w:szCs w:val="24"/>
+        </w:rPr>
+      </w:pPr>
+      <w:r>
+        <w:rPr>
+          <w:sz w:val="24"/>
+          <w:szCs w:val="24"/>
+        </w:rPr>
+        <w:lastRenderedPageBreak/>
+        <w:t>Near the top of the hill I left the trail and headed left hoping to spot the lake, but was disappointed to find the only thing over there were domestic sheep. Deciding I could find it on the return trip, I returned to the trail and headed toward Gunsight Pass, soon catching up with, and unintentionally surprising the aforementioned lone-hiker. We chatted about camping at the</w:t>
+      </w:r>
+      <w:r>
+        <w:rPr>
+          <w:sz w:val="24"/>
+          <w:szCs w:val="24"/>
+        </w:rPr>
+        <w:t xml:space="preserve"> small</w:t>
+      </w:r>
+      <w:r>
+        <w:rPr>
+          <w:sz w:val="24"/>
+          <w:szCs w:val="24"/>
+        </w:rPr>
+        <w:t xml:space="preserve"> lake </w:t>
+      </w:r>
+      <w:r>
+        <w:rPr>
+          <w:sz w:val="24"/>
+          <w:szCs w:val="24"/>
+        </w:rPr>
+        <w:t xml:space="preserve">at the base of Gunsight pass </w:t>
+      </w:r>
+      <w:r>
+        <w:rPr>
+          <w:sz w:val="24"/>
+          <w:szCs w:val="24"/>
+        </w:rPr>
+        <w:t xml:space="preserve">ahead, and I soon recognized him as the owner of a white pick-up I had over-taken on the gravel road leading to the trailhead. Soon after, around 5 PM, I spotted the destination lake and pointed it out to my fellow lone-hiker who was now trailing me. I remained on the trail planning to approach the lake on its south-side even as my fellow hiker began bush-whacking through the shrubs and marshy ground to the north-side of the unnamed lake. I explored the south-side of the lake finding the surrounding ground to be too moist for camping. Leaving my backpack I walked over to the opposite side and spoke with my fellow hiker who introduced himself as </w:t>
+      </w:r>
+      <w:r>
+        <w:rPr>
+          <w:sz w:val="24"/>
+          <w:szCs w:val="24"/>
+        </w:rPr>
+        <w:t>Charli</w:t>
+      </w:r>
+      <w:r>
+        <w:rPr>
+          <w:sz w:val="24"/>
+          <w:szCs w:val="24"/>
+        </w:rPr>
+        <w:t xml:space="preserve">e. I asked him if he minded if I also camped on this side of the lake and he seemed almost glad that I might do so. After chatting for </w:t>
+      </w:r>
+      <w:r>
+        <w:rPr>
+          <w:sz w:val="24"/>
+          <w:szCs w:val="24"/>
+        </w:rPr>
+        <w:t>a while</w:t>
+      </w:r>
+      <w:r>
+        <w:rPr>
+          <w:sz w:val="24"/>
+          <w:szCs w:val="24"/>
+        </w:rPr>
+        <w:t xml:space="preserve"> I learned that Charlie, who as likely in his late 60’s, was quite the avid hiker, having bagged the highpoints in 38 of the US states. Around 6 PM, I set-up my camp next to a rock and about 30 yards from Charlie who was bivying it.</w:t>
+      </w:r>
+    </w:p>
+    <w:p>
+      <w:pPr>
+        <w:rPr>
+          <w:sz w:val="24"/>
+          <w:szCs w:val="24"/>
+        </w:rPr>
+      </w:pPr>
+      <w:r>
+        <w:rPr>
+          <w:sz w:val="24"/>
+          <w:szCs w:val="24"/>
+        </w:rPr>
+        <w:t>Once my camp was set up I turned my attention to cooking. For this trip I had b</w:t>
+      </w:r>
+      <w:r>
+        <w:rPr>
+          <w:sz w:val="24"/>
+          <w:szCs w:val="24"/>
+        </w:rPr>
+        <w:t>rought along a couple of freeze-</w:t>
+      </w:r>
+      <w:r>
+        <w:rPr>
+          <w:sz w:val="24"/>
+          <w:szCs w:val="24"/>
+        </w:rPr>
+        <w:t>dried dinners, instant oatmeal, and instant noodles, all of which could be simply and quickly prepared by adding only boiling water. The day before leaving on the hike I had bought a new Jet</w:t>
+      </w:r>
+      <w:r>
+        <w:rPr>
+          <w:sz w:val="24"/>
+          <w:szCs w:val="24"/>
+        </w:rPr>
+        <w:t>b</w:t>
+      </w:r>
+      <w:r>
+        <w:rPr>
+          <w:sz w:val="24"/>
+          <w:szCs w:val="24"/>
+        </w:rPr>
+        <w:t xml:space="preserve">oil stove which claims to be able to boil one-cup of water in around one minute. For this meal I decided to cook freeze-dried beef stroganoff, and I had just finished adding the boiling water when Charlie stopped by. I ate and we chatted, and around 7 PM, we watched a group of two hikers set up across the marshy ground next to the trail; we expected they would come to the lake for water, but they never did. Just before dark we climbed a hill west of our camps to look over the Henry’s Fork basin. From this point we watched a cowboy on horseback, and his three dogs, round up and drive the domestic sheep toward the toilet bowl. The toilet bowl is a 1000 </w:t>
+      </w:r>
+      <w:r>
+        <w:rPr>
+          <w:sz w:val="24"/>
+          <w:szCs w:val="24"/>
+        </w:rPr>
+        <w:t>ft.</w:t>
+      </w:r>
+      <w:r>
+        <w:rPr>
+          <w:sz w:val="24"/>
+          <w:szCs w:val="24"/>
+        </w:rPr>
+        <w:t xml:space="preserve"> high and 0.25 mile long scree covered chute next to Anderson pass which is often used as a return trip shortcut by hikers who camp at Dollar Lake.</w:t>
+      </w:r>
+    </w:p>
+    <w:p>
+      <w:pPr>
+        <w:rPr>
+          <w:sz w:val="24"/>
+          <w:szCs w:val="24"/>
+        </w:rPr>
+      </w:pPr>
+      <w:r>
+        <w:rPr>
+          <w:sz w:val="24"/>
+          <w:szCs w:val="24"/>
+        </w:rPr>
+        <w:t xml:space="preserve">Soon the sun was setting and each of us returned to his own camp. I sat on the big rock next to my tent for </w:t>
+      </w:r>
+      <w:r>
+        <w:rPr>
+          <w:sz w:val="24"/>
+          <w:szCs w:val="24"/>
+        </w:rPr>
+        <w:t>a while</w:t>
+      </w:r>
+      <w:r>
+        <w:rPr>
+          <w:sz w:val="24"/>
+          <w:szCs w:val="24"/>
+        </w:rPr>
+        <w:t xml:space="preserve"> and watched two hikers with flashlights walk by losing them as they entered Gunsight Pass. Around 9 PM I retired to my tent, but sleep avoided me and in its place came sickness. I believe it may have been the 11,000 </w:t>
+      </w:r>
+      <w:r>
+        <w:rPr>
+          <w:sz w:val="24"/>
+          <w:szCs w:val="24"/>
+        </w:rPr>
+        <w:t>ft.</w:t>
+      </w:r>
+      <w:r>
+        <w:rPr>
+          <w:sz w:val="24"/>
+          <w:szCs w:val="24"/>
+        </w:rPr>
+        <w:t xml:space="preserve"> altitude I was camping at as I was inundated with a headache on top of which the freeze dried meal, or possibly the iodine treated water, was not agreeing with my stomach. It wasn’t until after 1 AM that I finally feel asleep only to awake a couple of hours later due to wind and below freezing temperatures. Alas the cold was no match for my 27 year old, Northern Lights, down-filled mummy! Slightly before sunrise, around 6 AM, I woke-up, still with the headache and upset stomach, and decided to skip breakfast and begin the approximately five-mile, 2,500 </w:t>
+      </w:r>
+      <w:r>
+        <w:rPr>
+          <w:sz w:val="24"/>
+          <w:szCs w:val="24"/>
+        </w:rPr>
+        <w:t>ft.</w:t>
+      </w:r>
+      <w:r>
+        <w:rPr>
+          <w:sz w:val="24"/>
+          <w:szCs w:val="24"/>
+        </w:rPr>
+        <w:t xml:space="preserve"> climb to the top of Utah.</w:t>
+      </w:r>
+    </w:p>
+    <w:p>
+      <w:pPr>
+        <w:rPr>
+          <w:sz w:val="24"/>
+          <w:szCs w:val="24"/>
+        </w:rPr>
+      </w:pPr>
+    </w:p>
+    <w:p>
+      <w:pPr>
+        <w:rPr>
+          <w:sz w:val="24"/>
+          <w:szCs w:val="24"/>
+        </w:rPr>
+      </w:pPr>
+      <w:r>
+        <w:rPr>
+          <w:sz w:val="24"/>
+          <w:szCs w:val="24"/>
+        </w:rPr>
+        <w:lastRenderedPageBreak/>
+        <w:t>At around 7 AM as I started up Gunsight Pass I looked back toward camp and waved good-bye to Charlie who had emerged from his bivy.</w:t>
+      </w:r>
+      <w:r>
+        <w:rPr>
+          <w:sz w:val="24"/>
+          <w:szCs w:val="24"/>
+        </w:rPr>
+        <w:t xml:space="preserve">  </w:t>
+      </w:r>
+      <w:r>
+        <w:rPr>
+          <w:sz w:val="24"/>
+          <w:szCs w:val="24"/>
+        </w:rPr>
+        <w:t xml:space="preserve">At the top of Gunsight Pass I rested and looked for a cairn marked shortcut I had heard about. Finding the shortcut I took it up and over two ridges where I spotted, from north to south, the top of the toilet bowl, Anderson pass, and Kings </w:t>
+      </w:r>
+      <w:r>
+        <w:rPr>
+          <w:sz w:val="24"/>
+          <w:szCs w:val="24"/>
+        </w:rPr>
+        <w:t>Peak</w:t>
+      </w:r>
+      <w:r>
+        <w:rPr>
+          <w:sz w:val="24"/>
+          <w:szCs w:val="24"/>
+        </w:rPr>
+        <w:t>, below all of which was a basin that reminded me of pictures I had see</w:t>
+      </w:r>
+      <w:r>
+        <w:rPr>
+          <w:sz w:val="24"/>
+          <w:szCs w:val="24"/>
+        </w:rPr>
+        <w:t>n</w:t>
+      </w:r>
+      <w:r>
+        <w:rPr>
+          <w:sz w:val="24"/>
+          <w:szCs w:val="24"/>
+        </w:rPr>
+        <w:t xml:space="preserve"> of Everest. I soon realized I needed to descend down the ridge and into the basin, where I would pick up the main trail and head up</w:t>
+      </w:r>
+      <w:r>
+        <w:rPr>
+          <w:sz w:val="24"/>
+          <w:szCs w:val="24"/>
+        </w:rPr>
+        <w:t xml:space="preserve"> toward</w:t>
+      </w:r>
+      <w:r>
+        <w:rPr>
+          <w:sz w:val="24"/>
+          <w:szCs w:val="24"/>
+        </w:rPr>
+        <w:t xml:space="preserve"> Anderson pass. I no sooner began to do so when I saw four other hikers coming across the shortcut a bit east of me and heading down into the basin. I directed my path to intersect with theirs. Only one of the four seemed willing to talk but nonetheless I followed along with them for </w:t>
+      </w:r>
+      <w:r>
+        <w:rPr>
+          <w:sz w:val="24"/>
+          <w:szCs w:val="24"/>
+        </w:rPr>
+        <w:t>a while</w:t>
+      </w:r>
+      <w:r>
+        <w:rPr>
+          <w:sz w:val="24"/>
+          <w:szCs w:val="24"/>
+        </w:rPr>
+        <w:t xml:space="preserve"> </w:t>
+      </w:r>
+      <w:r>
+        <w:rPr>
+          <w:sz w:val="24"/>
+          <w:szCs w:val="24"/>
+        </w:rPr>
+        <w:t xml:space="preserve">to below </w:t>
+      </w:r>
+      <w:r>
+        <w:rPr>
+          <w:sz w:val="24"/>
+          <w:szCs w:val="24"/>
+        </w:rPr>
+        <w:t xml:space="preserve">Anderson pass where, around 8:30 AM, I paused for breakfast allowing them to go ahead of me. I was still feeling nauseated but I knew I needed to eat and drink so I braved down a granola bar and some beef jerky, and I drank some iodine treated water. At places a tiny stream shared the trail and it was still frozen solid at this time. As I continued on, I watched four hikers emerge to my right having climbed up the toilet bowl. Before I reached the top of Anderson pass the four hikers from the toilet bowl had started up the remaining one mile length and 900 </w:t>
+      </w:r>
+      <w:r>
+        <w:rPr>
+          <w:sz w:val="24"/>
+          <w:szCs w:val="24"/>
+        </w:rPr>
+        <w:t>ft.</w:t>
+      </w:r>
+      <w:r>
+        <w:rPr>
+          <w:sz w:val="24"/>
+          <w:szCs w:val="24"/>
+        </w:rPr>
+        <w:t xml:space="preserve"> altitude climb to the peak, apparently they were trying to catch the other four hikers I had encountered earlier.</w:t>
+      </w:r>
+    </w:p>
+    <w:p>
+      <w:pPr>
+        <w:rPr>
+          <w:sz w:val="24"/>
+          <w:szCs w:val="24"/>
+        </w:rPr>
+      </w:pPr>
+      <w:r>
+        <w:rPr>
+          <w:sz w:val="24"/>
+          <w:szCs w:val="24"/>
+        </w:rPr>
+        <w:t xml:space="preserve">With my upset stomach, and throbbing headache I made my own push to the top. At this point there was no trail to follow, only boulders and broken pieces of rock one had to hop to and from. I was unsure exactly where my destination lay so I tried to keep an eye on my predecessors but they soon disappeared behind one of the several false peaks. At one point I was so surprised I couldn’t see them that I called out “hello” hoping they would hear and answer, but to no avail. As I continued up, my headache increased with the altitude, and I felt a blister developing on my foot. At around 10:00 AM on a big boulder, which turned out to be only 200 </w:t>
+      </w:r>
+      <w:r>
+        <w:rPr>
+          <w:sz w:val="24"/>
+          <w:szCs w:val="24"/>
+        </w:rPr>
+        <w:t>ft.</w:t>
+      </w:r>
+      <w:r>
+        <w:rPr>
+          <w:sz w:val="24"/>
+          <w:szCs w:val="24"/>
+        </w:rPr>
+        <w:t xml:space="preserve"> from my goal -- although I didn’t realize I was that close -- I paused to check my foot, and to try to eat more. With the pause my stomach finally settled, and I was able to eat and drink more, while I applied moleskin to my tender foot. During this break two older men approached me and I asked them if they knew where the peak was, but they had the same question for me. I told them the four hikers</w:t>
+      </w:r>
+      <w:r>
+        <w:rPr>
+          <w:sz w:val="24"/>
+          <w:szCs w:val="24"/>
+        </w:rPr>
+        <w:t xml:space="preserve"> -</w:t>
+      </w:r>
+      <w:r>
+        <w:rPr>
+          <w:sz w:val="24"/>
+          <w:szCs w:val="24"/>
+        </w:rPr>
+        <w:t xml:space="preserve"> I had encountered in the basin</w:t>
+      </w:r>
+      <w:r>
+        <w:rPr>
+          <w:sz w:val="24"/>
+          <w:szCs w:val="24"/>
+        </w:rPr>
+        <w:t xml:space="preserve"> -</w:t>
+      </w:r>
+      <w:r>
+        <w:rPr>
+          <w:sz w:val="24"/>
+          <w:szCs w:val="24"/>
+        </w:rPr>
+        <w:t xml:space="preserve"> figured they would reach the peak by 11:00 AM, so we likely had another 45 minutes or more ahead of us, but of course that estimate was wrong and we were only 10 minutes from the objective. As I was ready to continue, down already came the eight hikers ahead of me, and from them I learn how close I was.</w:t>
+      </w:r>
+    </w:p>
+    <w:p>
+      <w:pPr>
+        <w:rPr>
+          <w:sz w:val="24"/>
+          <w:szCs w:val="24"/>
+        </w:rPr>
+      </w:pPr>
+      <w:r>
+        <w:rPr>
+          <w:sz w:val="24"/>
+          <w:szCs w:val="24"/>
+        </w:rPr>
+        <w:t xml:space="preserve">Up and on I went arriving at 13,528 </w:t>
+      </w:r>
+      <w:r>
+        <w:rPr>
+          <w:sz w:val="24"/>
+          <w:szCs w:val="24"/>
+        </w:rPr>
+        <w:t>ft.</w:t>
+      </w:r>
+      <w:r>
+        <w:rPr>
+          <w:sz w:val="24"/>
+          <w:szCs w:val="24"/>
+        </w:rPr>
+        <w:t xml:space="preserve"> at 10:30 AM Saturday September 2, 2006. I was greeted by the two older men I had </w:t>
+      </w:r>
+      <w:r>
+        <w:rPr>
+          <w:sz w:val="24"/>
+          <w:szCs w:val="24"/>
+        </w:rPr>
+        <w:t>spoken</w:t>
+      </w:r>
+      <w:r>
+        <w:rPr>
+          <w:sz w:val="24"/>
+          <w:szCs w:val="24"/>
+        </w:rPr>
+        <w:t xml:space="preserve"> with a few minutes earlier and we all agreed what a nice surprise it was to have reached the top much sooner </w:t>
+      </w:r>
+      <w:r>
+        <w:rPr>
+          <w:sz w:val="24"/>
+          <w:szCs w:val="24"/>
+        </w:rPr>
+        <w:t>than</w:t>
+      </w:r>
+      <w:r>
+        <w:rPr>
+          <w:sz w:val="24"/>
+          <w:szCs w:val="24"/>
+        </w:rPr>
+        <w:t xml:space="preserve"> we had anticipated. I asked one to snap a few pictures of me then off they went leaving me alone on top. Not long after two other climbers joined me staying only for a few minutes. Left alone again I searched the top for an elevation marker, which didn’t exist, when along came a man and women whom I recognized as the couple I had seen leaving the trees, the day before, where Dollar Lake was wrongly </w:t>
+      </w:r>
+      <w:r>
+        <w:rPr>
+          <w:sz w:val="24"/>
+          <w:szCs w:val="24"/>
+        </w:rPr>
+        <w:lastRenderedPageBreak/>
+        <w:t>supposed to be. They asked me to snap a couple of pictures of them, and I had them take another of me.</w:t>
+      </w:r>
+    </w:p>
+    <w:p>
+      <w:pPr>
+        <w:rPr>
+          <w:sz w:val="24"/>
+          <w:szCs w:val="24"/>
+        </w:rPr>
+      </w:pPr>
+      <w:r>
+        <w:rPr>
+          <w:sz w:val="24"/>
+          <w:szCs w:val="24"/>
+        </w:rPr>
+        <w:t xml:space="preserve">I was in no hurry to descend so I relaxed and took in the views. </w:t>
+      </w:r>
+      <w:r>
+        <w:rPr>
+          <w:sz w:val="24"/>
+          <w:szCs w:val="24"/>
+        </w:rPr>
+        <w:t>To the east was</w:t>
+      </w:r>
+      <w:r>
+        <w:rPr>
+          <w:sz w:val="24"/>
+          <w:szCs w:val="24"/>
+        </w:rPr>
+        <w:t xml:space="preserve"> a large lake (Lake Atwood). To the south was South Kings Peak at 13,308 </w:t>
+      </w:r>
+      <w:r>
+        <w:rPr>
+          <w:sz w:val="24"/>
+          <w:szCs w:val="24"/>
+        </w:rPr>
+        <w:t>ft.</w:t>
+      </w:r>
+      <w:r>
+        <w:rPr>
+          <w:sz w:val="24"/>
+          <w:szCs w:val="24"/>
+        </w:rPr>
+        <w:t xml:space="preserve"> (once believe to be higher than Kings Peak), and on the horizon endless mountains. To the west was a sheer drop off, a </w:t>
+      </w:r>
+      <w:r>
+        <w:rPr>
+          <w:sz w:val="24"/>
+          <w:szCs w:val="24"/>
+        </w:rPr>
+        <w:t>large</w:t>
+      </w:r>
+      <w:r>
+        <w:rPr>
+          <w:sz w:val="24"/>
+          <w:szCs w:val="24"/>
+        </w:rPr>
+        <w:t xml:space="preserve"> basin, more mountains and a few high altitude lakes. To the north was the Henry’s Fork basin I had trekked up the day before in which I finally saw Dollar Lake off to the right, and Henry’s Lake to the west of that.</w:t>
+      </w:r>
+    </w:p>
+    <w:p>
+      <w:pPr>
+        <w:rPr>
+          <w:sz w:val="24"/>
+          <w:szCs w:val="24"/>
+        </w:rPr>
+      </w:pPr>
+      <w:r>
+        <w:rPr>
+          <w:sz w:val="24"/>
+          <w:szCs w:val="24"/>
+        </w:rPr>
+        <w:t xml:space="preserve">After a sunny and windless hour on the summit some teenagers arrived and I learned they were a part of a large group, so I decided to descend. Almost immediately I encountered several people on their way up, and one woman asked me where I was camped and then informed me she had seen sheep stampeding toward my camp. It took less than an hour to reach Anderson pass which now was cluttered with hikers In the basin </w:t>
+      </w:r>
+      <w:r>
+        <w:rPr>
+          <w:sz w:val="24"/>
+          <w:szCs w:val="24"/>
+        </w:rPr>
+        <w:t>east of Anderson pass</w:t>
+      </w:r>
+      <w:r>
+        <w:rPr>
+          <w:sz w:val="24"/>
+          <w:szCs w:val="24"/>
+        </w:rPr>
+        <w:t xml:space="preserve"> I felt another blister coming on so I stopped to check it out. At this time the two hikers who were camped on the trail across from me came along, on their way back to camp. I informed them of the shortcut to Gunsight Pass and they decided to use it by following me. Arriving at Gunsight Pass, a bit before 2 PM, I paused to rest as my followers continued on. As I started down the pass I crossed trails with a young man from Seattle who was hiking with a dog that was carrying most of his gear. He pointed out to me the clouds that had formed over the region I had left and I warned him of the potential for lightning. Near the bottom of the pass, I encountered a woman forest ranger on </w:t>
+      </w:r>
+      <w:r>
+        <w:rPr>
+          <w:sz w:val="24"/>
+          <w:szCs w:val="24"/>
+        </w:rPr>
+        <w:t>horseback</w:t>
+      </w:r>
+      <w:r>
+        <w:rPr>
+          <w:sz w:val="24"/>
+          <w:szCs w:val="24"/>
+        </w:rPr>
+        <w:t xml:space="preserve"> with a pack horse. I asked her about the sheep, but she wasn’t helpful.</w:t>
+      </w:r>
+    </w:p>
+    <w:p>
+      <w:pPr>
+        <w:rPr>
+          <w:sz w:val="24"/>
+          <w:szCs w:val="24"/>
+        </w:rPr>
+      </w:pPr>
+      <w:r>
+        <w:rPr>
+          <w:sz w:val="24"/>
+          <w:szCs w:val="24"/>
+        </w:rPr>
+        <w:t>By 2:15 PM, I was back at my camp, and relived to find the sheep had not been around after all. First thing I did was to treat some water, then retire to my tent for a rest while the water purified. Around 3 PM, the water was ready, and so I prepared some food. Following eating, I again entered my tent for more rest, after which I planned to pack-up and hike down to Elkhorn crossing. While back at camp two other groups of hikers set up camps in the area, so I was glad my plan was to leave. By 5:30 PM, I was well rested, had my gear packed up, and was again on my way down.</w:t>
+      </w:r>
+    </w:p>
+    <w:p>
+      <w:pPr>
+        <w:rPr>
+          <w:sz w:val="24"/>
+          <w:szCs w:val="24"/>
+        </w:rPr>
+      </w:pPr>
+      <w:r>
+        <w:rPr>
+          <w:sz w:val="24"/>
+          <w:szCs w:val="24"/>
+        </w:rPr>
+        <w:t>After about an hour of walking, the blisters on my feet began to hurt and I was forced to stop and apply more moleskin. In bearable pain, on I went, arriving at Elkhorn stream crossing before sunset at 7:40 PM, relived to find the camp spot I had in mind was vacant. I quickly set up camp, tied my food up in a tree, and then noticed another tent, further in, hidden behind a group of trees. By 8:30 PM I was in my mummy bag and surprised that in the trees, and at a lower elevation, the temperature seemed colder than the previous night. For the most part I slept soundly for 12 hours, waking up only a couple of times, once as a flashlight passed my tent, and another time as the wind or an animal brushed my tent.</w:t>
+      </w:r>
+    </w:p>
+    <w:p>
+      <w:pPr>
+        <w:rPr>
+          <w:sz w:val="24"/>
+          <w:szCs w:val="24"/>
+        </w:rPr>
+      </w:pPr>
+    </w:p>
+    <w:p>
+      <w:pPr>
+        <w:rPr>
+          <w:sz w:val="24"/>
+          <w:szCs w:val="24"/>
+        </w:rPr>
+      </w:pPr>
+      <w:r>
+        <w:rPr>
+          <w:sz w:val="24"/>
+          <w:szCs w:val="24"/>
+        </w:rPr>
+        <w:lastRenderedPageBreak/>
+        <w:t>I spent the morning of the third day relaxing, airing out my tent and sleeping bag, organizing my stuff, and cooking food. Initially no one else seemed to be around, and I supposed the occupants of the other tent had headed for the peak early and that I had seen their flashlight in the early morning darkness. Perhaps around 11:00 AM, I noticed a man fishing in the creek, and I approached him to find he was a fellow I had briefly talked to just above Anderson’s Pass as I descend Kings Peak. He didn’t seem to remember me. He had caught a trout and placed it in water in a plastic bag.</w:t>
+      </w:r>
+    </w:p>
+    <w:p>
+      <w:pPr>
+        <w:rPr>
+          <w:sz w:val="24"/>
+          <w:szCs w:val="24"/>
+        </w:rPr>
+      </w:pPr>
+    </w:p>
+    <w:p>
+      <w:pPr>
+        <w:rPr>
+          <w:sz w:val="24"/>
+          <w:szCs w:val="24"/>
+        </w:rPr>
+      </w:pPr>
+      <w:r>
+        <w:rPr>
+          <w:sz w:val="24"/>
+          <w:szCs w:val="24"/>
+        </w:rPr>
+        <w:t xml:space="preserve">Well rested, I packed up my gear, and patched up my feet, and began the remaining 5.5 miles back to my truck, leaving at 12:30 PM. About 45 minutes into the walk, my blistered feet began to hurt, and so at 1:30 PM I stopped to rest. I was hoping I was within an hour of the end at this point, but I had not yet past the Alligator Lake trail. Around 2:30 PM I crossed trails with my fifth group of hikers of the day, and they asked me where I had been and if I was alone, following my replies they told me I had only a half mile left. Physically I felt great, having no sore muscles and lots of energy but the blisters were a genuine hindrance, and so I was again forced to rest. At 3 PM, I was extremely glad to remove my shoes and socks and to put on my Birkenstocks having reached the end of my 30 mile adventure! Before I left I looked in the log book at the trailhead to see how many groups had logged in the same day as me. I counted 15 groups which amounted to 36 people. </w:t>
+      </w:r>
+    </w:p>
+    <w:p>
+      <w:pPr>
+        <w:rPr>
+          <w:sz w:val="24"/>
+          <w:szCs w:val="24"/>
+        </w:rPr>
+      </w:pPr>
+      <w:r>
+        <w:rPr>
+          <w:sz w:val="24"/>
+          <w:szCs w:val="24"/>
+        </w:rPr>
+        <w:t xml:space="preserve">I could not have asked for a better trip, everything worked out flawlessly, and the weather was exceptional. Henry’s Fork basin is a beautiful, peaceful area, and reaching </w:t>
+      </w:r>
+      <w:r>
+        <w:rPr>
+          <w:sz w:val="24"/>
+          <w:szCs w:val="24"/>
+        </w:rPr>
+        <w:t>the highest point of Utah was a</w:t>
+      </w:r>
+      <w:r>
+        <w:rPr>
+          <w:sz w:val="24"/>
+          <w:szCs w:val="24"/>
+        </w:rPr>
+        <w:t xml:space="preserve"> magnificent accomplishment.</w:t>
+      </w:r>
+    </w:p>
+    <w:p>
+      <w:pPr>
+        <w:rPr>
+          <w:sz w:val="24"/>
+          <w:szCs w:val="24"/>
+        </w:rPr>
+      </w:pPr>
+    </w:p>
+    <w:p>
+      <w:pPr>
+        <w:rPr>
+          <w:sz w:val="24"/>
+          <w:szCs w:val="24"/>
+        </w:rPr>
+      </w:pPr>
+    </w:p>
+    <w:p>
+      <w:pPr>
+        <w:rPr>
+          <w:b/>
+          <w:sz w:val="24"/>
+          <w:szCs w:val="24"/>
+        </w:rPr>
+      </w:pPr>
+      <w:r>
+        <w:rPr>
+          <w:b/>
+          <w:sz w:val="24"/>
+          <w:szCs w:val="24"/>
+        </w:rPr>
+        <w:t>Gannett Peak</w:t>
+      </w:r>
+      <w:r>
+        <w:rPr>
+          <w:b/>
+          <w:sz w:val="24"/>
+          <w:szCs w:val="24"/>
+        </w:rPr>
+        <w:t>, 13</w:t>
+      </w:r>
+      <w:r>
+        <w:rPr>
+          <w:b/>
+          <w:sz w:val="24"/>
+          <w:szCs w:val="24"/>
+        </w:rPr>
+        <w:t>,804</w:t>
+      </w:r>
+      <w:r>
+        <w:rPr>
+          <w:b/>
+          <w:sz w:val="24"/>
+          <w:szCs w:val="24"/>
+        </w:rPr>
+        <w:t xml:space="preserve"> ft. – </w:t>
+      </w:r>
+      <w:r>
+        <w:rPr>
+          <w:b/>
+          <w:sz w:val="24"/>
+          <w:szCs w:val="24"/>
+        </w:rPr>
+        <w:t>August 19, 2009</w:t>
+      </w:r>
+      <w:r>
+        <w:rPr>
+          <w:b/>
+          <w:sz w:val="24"/>
+          <w:szCs w:val="24"/>
+        </w:rPr>
+        <w:t>, HP #5</w:t>
+      </w:r>
+      <w:r>
+        <w:rPr>
+          <w:b/>
+          <w:sz w:val="24"/>
+          <w:szCs w:val="24"/>
+        </w:rPr>
+        <w:t xml:space="preserve">: </w:t>
+      </w:r>
+      <w:r>
+        <w:rPr>
+          <w:b/>
+          <w:sz w:val="24"/>
+          <w:szCs w:val="24"/>
+          <w:highlight w:val="yellow"/>
+        </w:rPr>
+        <w:t>I meet my first US State Highpointer</w:t>
+      </w:r>
+    </w:p>
+    <w:p>
+      <w:pPr>
+        <w:rPr>
+          <w:sz w:val="24"/>
+          <w:szCs w:val="24"/>
+        </w:rPr>
+      </w:pPr>
+      <w:r>
+        <w:rPr>
+          <w:sz w:val="24"/>
+          <w:szCs w:val="24"/>
+        </w:rPr>
+        <w:t xml:space="preserve">Wanting to get back to a slower pace of life, and have closer access to outdoor activities especially winter activities like snow skiing, I moved to Utah in August 2005.  Before the move I had lined up a full-time web development job with a small startup company located in Utah County.  Six months later I found a more promising job in the same field, </w:t>
+      </w:r>
+      <w:r>
+        <w:rPr>
+          <w:sz w:val="24"/>
+          <w:szCs w:val="24"/>
+        </w:rPr>
+        <w:t>and by October 2006 I had purchased a home in Orem.</w:t>
+      </w:r>
+    </w:p>
+    <w:p>
+      <w:pPr>
+        <w:rPr>
+          <w:sz w:val="24"/>
+          <w:szCs w:val="24"/>
+        </w:rPr>
+      </w:pPr>
+      <w:r>
+        <w:rPr>
+          <w:sz w:val="24"/>
+          <w:szCs w:val="24"/>
+        </w:rPr>
+        <w:t xml:space="preserve">The first two winters were big snow seasons, and the skiing was excellent.  Outside of ski season I began doing a fair amount of hiking not unlike when I lived in Virginia.  Between arriving in Utah and my climb of Kings Peak just over a year later, I climbed six other mountains, and I was trying to figure out how to get into mountaineering so I could explore snow covered mountains.  This desire, along with my love of skiing, lead me not only into mountaineering but also into backcountry skiing, and eventually into rock climbing. </w:t>
+      </w:r>
+    </w:p>
+    <w:p>
+      <w:pPr>
+        <w:rPr>
+          <w:sz w:val="24"/>
+          <w:szCs w:val="24"/>
+        </w:rPr>
+      </w:pPr>
+      <w:r>
+        <w:rPr>
+          <w:sz w:val="24"/>
+          <w:szCs w:val="24"/>
+        </w:rPr>
+        <w:lastRenderedPageBreak/>
+        <w:t xml:space="preserve">When I climbed Gannett Peak in 2009 I was by then a pretty serious mountaineer (or at least an experienced mountain adventurer) </w:t>
+      </w:r>
+      <w:r>
+        <w:rPr>
+          <w:sz w:val="24"/>
+          <w:szCs w:val="24"/>
+        </w:rPr>
+        <w:t xml:space="preserve">having completed 150 mountain climbs </w:t>
+      </w:r>
+      <w:r>
+        <w:rPr>
+          <w:sz w:val="24"/>
+          <w:szCs w:val="24"/>
+        </w:rPr>
+        <w:t xml:space="preserve">spanning all seasons of the year. </w:t>
+      </w:r>
+      <w:r>
+        <w:rPr>
+          <w:sz w:val="24"/>
+          <w:szCs w:val="24"/>
+        </w:rPr>
+        <w:t>I will admit that t</w:t>
+      </w:r>
+      <w:r>
+        <w:rPr>
+          <w:sz w:val="24"/>
+          <w:szCs w:val="24"/>
+        </w:rPr>
+        <w:t xml:space="preserve">he fact </w:t>
+      </w:r>
+      <w:r>
+        <w:rPr>
+          <w:sz w:val="24"/>
+          <w:szCs w:val="24"/>
+        </w:rPr>
+        <w:t>Gannett</w:t>
+      </w:r>
+      <w:r>
+        <w:rPr>
+          <w:sz w:val="24"/>
+          <w:szCs w:val="24"/>
+        </w:rPr>
+        <w:t xml:space="preserve"> Peak</w:t>
+      </w:r>
+      <w:r>
+        <w:rPr>
+          <w:sz w:val="24"/>
+          <w:szCs w:val="24"/>
+        </w:rPr>
+        <w:t xml:space="preserve"> is a state high point </w:t>
+      </w:r>
+      <w:r>
+        <w:rPr>
+          <w:sz w:val="24"/>
+          <w:szCs w:val="24"/>
+        </w:rPr>
+        <w:t xml:space="preserve">was not the driving force behind my </w:t>
+      </w:r>
+      <w:r>
+        <w:rPr>
+          <w:sz w:val="24"/>
+          <w:szCs w:val="24"/>
+        </w:rPr>
+        <w:t xml:space="preserve">desire to </w:t>
+      </w:r>
+      <w:r>
+        <w:rPr>
+          <w:sz w:val="24"/>
+          <w:szCs w:val="24"/>
+        </w:rPr>
+        <w:t xml:space="preserve">face </w:t>
+      </w:r>
+      <w:r>
+        <w:rPr>
+          <w:sz w:val="24"/>
+          <w:szCs w:val="24"/>
+        </w:rPr>
+        <w:t>it</w:t>
+      </w:r>
+      <w:r>
+        <w:rPr>
+          <w:sz w:val="24"/>
+          <w:szCs w:val="24"/>
+        </w:rPr>
+        <w:t>.</w:t>
+      </w:r>
+      <w:r>
+        <w:rPr>
+          <w:sz w:val="24"/>
+          <w:szCs w:val="24"/>
+        </w:rPr>
+        <w:t xml:space="preserve"> I took it on as a </w:t>
+      </w:r>
+      <w:r>
+        <w:rPr>
+          <w:sz w:val="24"/>
+          <w:szCs w:val="24"/>
+        </w:rPr>
+        <w:t xml:space="preserve">mountaineering </w:t>
+      </w:r>
+      <w:r>
+        <w:rPr>
+          <w:sz w:val="24"/>
+          <w:szCs w:val="24"/>
+        </w:rPr>
+        <w:t xml:space="preserve">challenge, and for the beauty and </w:t>
+      </w:r>
+      <w:r>
+        <w:rPr>
+          <w:sz w:val="24"/>
+          <w:szCs w:val="24"/>
+        </w:rPr>
+        <w:t>thrill of climbing it.</w:t>
+      </w:r>
+    </w:p>
+    <w:p>
+      <w:pPr>
+        <w:rPr>
+          <w:sz w:val="24"/>
+          <w:szCs w:val="24"/>
+        </w:rPr>
+      </w:pPr>
+      <w:r>
+        <w:rPr>
+          <w:sz w:val="24"/>
+          <w:szCs w:val="24"/>
+        </w:rPr>
+        <w:t>In Salt Lake County there is an outdoor recreation club for adults called the Wasatch Mountain Club.  This club dates back to the 1920s.  Through my frequent excursions into the mountains I had started rubbing shoulders with a few members of the group.  Unofficially, outside of their club, six of them had joined together to tackle Gannett Peak, and I was invited along.  We planned a trip for the end of August 2009 trusting that the summer bugs would be on the decline by then.</w:t>
+      </w:r>
+    </w:p>
+    <w:p>
+      <w:pPr>
+        <w:rPr>
+          <w:sz w:val="24"/>
+          <w:szCs w:val="24"/>
+        </w:rPr>
+      </w:pPr>
+      <w:r>
+        <w:rPr>
+          <w:sz w:val="24"/>
+          <w:szCs w:val="24"/>
+        </w:rPr>
+        <w:t>August 16</w:t>
+      </w:r>
+      <w:r>
+        <w:rPr>
+          <w:sz w:val="24"/>
+          <w:szCs w:val="24"/>
+        </w:rPr>
+        <w:t>,</w:t>
+      </w:r>
+      <w:r>
+        <w:rPr>
+          <w:sz w:val="24"/>
+          <w:szCs w:val="24"/>
+        </w:rPr>
+        <w:t xml:space="preserve"> 2009</w:t>
+      </w:r>
+      <w:r>
+        <w:rPr>
+          <w:sz w:val="24"/>
+          <w:szCs w:val="24"/>
+        </w:rPr>
+        <w:t xml:space="preserve"> the seven of us meet up in a suburb of Salt Lake City, loaded up into three cars and drove northwest 240 miles to the small Wyoming town of Pinedale.  From Pinedale it is about a 15 miles drive along the eastern shore of Freemont Lake to Elkhart Park where Skyline Drive ends.  A campground and a parking area is located there, as is the trailhead of the Pole Creek trail which leads into the breathtaking Titcomb basin.</w:t>
+      </w:r>
+      <w:r>
+        <w:rPr>
+          <w:sz w:val="24"/>
+          <w:szCs w:val="24"/>
+        </w:rPr>
+        <w:t xml:space="preserve">  We arrived in the evening and sp</w:t>
+      </w:r>
+      <w:r>
+        <w:rPr>
+          <w:sz w:val="24"/>
+          <w:szCs w:val="24"/>
+        </w:rPr>
+        <w:t>ent the night at the campground at an elevation of 9280 feet, and temperatures dropped below freezing.</w:t>
+      </w:r>
+    </w:p>
+    <w:p>
+      <w:pPr>
+        <w:rPr>
+          <w:sz w:val="24"/>
+          <w:szCs w:val="24"/>
+        </w:rPr>
+      </w:pPr>
+      <w:r>
+        <w:rPr>
+          <w:sz w:val="24"/>
+          <w:szCs w:val="24"/>
+        </w:rPr>
+        <w:t>It’s a good 2</w:t>
+      </w:r>
+      <w:r>
+        <w:rPr>
+          <w:sz w:val="24"/>
+          <w:szCs w:val="24"/>
+        </w:rPr>
+        <w:t>2</w:t>
+      </w:r>
+      <w:r>
+        <w:rPr>
+          <w:sz w:val="24"/>
+          <w:szCs w:val="24"/>
+        </w:rPr>
+        <w:t xml:space="preserve"> miles from Elkhart Park to the top of Wyoming, making it </w:t>
+      </w:r>
+      <w:r>
+        <w:rPr>
+          <w:sz w:val="24"/>
+          <w:szCs w:val="24"/>
+        </w:rPr>
+        <w:t xml:space="preserve">over </w:t>
+      </w:r>
+      <w:r>
+        <w:rPr>
+          <w:sz w:val="24"/>
+          <w:szCs w:val="24"/>
+        </w:rPr>
+        <w:t>40 miles roundtrip with over 9000 feet of elevation gain.  Needless to say, taking on Gannett Peak is a pretty serious adventure.</w:t>
+      </w:r>
+      <w:r>
+        <w:rPr>
+          <w:sz w:val="24"/>
+          <w:szCs w:val="24"/>
+        </w:rPr>
+        <w:t xml:space="preserve">  We didn’t want to overexert ourselves so our plan was </w:t>
+      </w:r>
+      <w:r>
+        <w:rPr>
+          <w:sz w:val="24"/>
+          <w:szCs w:val="24"/>
+        </w:rPr>
+        <w:t xml:space="preserve">to </w:t>
+      </w:r>
+      <w:r>
+        <w:rPr>
+          <w:sz w:val="24"/>
+          <w:szCs w:val="24"/>
+        </w:rPr>
+        <w:t xml:space="preserve">take two days </w:t>
+      </w:r>
+      <w:r>
+        <w:rPr>
+          <w:sz w:val="24"/>
+          <w:szCs w:val="24"/>
+        </w:rPr>
+        <w:t xml:space="preserve">to </w:t>
+      </w:r>
+      <w:r>
+        <w:rPr>
+          <w:sz w:val="24"/>
+          <w:szCs w:val="24"/>
+        </w:rPr>
+        <w:t>backpack</w:t>
+      </w:r>
+      <w:r>
+        <w:rPr>
+          <w:sz w:val="24"/>
+          <w:szCs w:val="24"/>
+        </w:rPr>
+        <w:t xml:space="preserve"> into the upper Titcomb Lake, where </w:t>
+      </w:r>
+      <w:r>
+        <w:rPr>
+          <w:sz w:val="24"/>
+          <w:szCs w:val="24"/>
+        </w:rPr>
+        <w:t>would set up what we called base</w:t>
+      </w:r>
+      <w:r>
+        <w:rPr>
+          <w:sz w:val="24"/>
+          <w:szCs w:val="24"/>
+        </w:rPr>
+        <w:t>camp.</w:t>
+      </w:r>
+    </w:p>
+    <w:p>
+      <w:pPr>
+        <w:rPr>
+          <w:sz w:val="24"/>
+          <w:szCs w:val="24"/>
+        </w:rPr>
+      </w:pPr>
+      <w:r>
+        <w:rPr>
+          <w:sz w:val="24"/>
+          <w:szCs w:val="24"/>
+        </w:rPr>
+        <w:t>Having a two days for the approach it seemed like were not in a rush and we didn’t begin hiking Monday August 17, 2009 until after 9 am.  We reached Photographer Point (</w:t>
+      </w:r>
+      <w:r>
+        <w:rPr>
+          <w:sz w:val="24"/>
+          <w:szCs w:val="24"/>
+        </w:rPr>
+        <w:t>10,350 ft.</w:t>
+      </w:r>
+      <w:r>
+        <w:rPr>
+          <w:sz w:val="24"/>
+          <w:szCs w:val="24"/>
+        </w:rPr>
+        <w:t>), 4.5 miles into our journey, at around lunch time, and I was hungry and not feeling any need to hurry.  The rest of the group though all of a sudden was in a hurry, and they didn’t linger around.  I didn’t worry about and just enjoyed my lunch anyway, catching up with them soon enough just to find out some of them were upset with me.</w:t>
+      </w:r>
+      <w:r>
+        <w:rPr>
+          <w:sz w:val="24"/>
+          <w:szCs w:val="24"/>
+        </w:rPr>
+        <w:t xml:space="preserve">  Being confident and comfortable in the outdoors alone, and having everything I needed with me, I wasn’t at all concern about it, but was still wondering why none of them had stopped for lunch.</w:t>
+      </w:r>
+    </w:p>
+    <w:p>
+      <w:pPr>
+        <w:rPr>
+          <w:sz w:val="24"/>
+          <w:szCs w:val="24"/>
+        </w:rPr>
+      </w:pPr>
+      <w:r>
+        <w:rPr>
+          <w:sz w:val="24"/>
+          <w:szCs w:val="24"/>
+        </w:rPr>
+        <w:t>By 1:40 pm we had covered 7.5 miles having reached the Seneca Lake outlet giving us an average of 1.7 miles per hour – not bad with full backpacks on uneven ground. Two miles further along at just before 3pm we stopped for the day and set up our camp at the north end of Seneca Lake prior to Little Seneca Lake.</w:t>
+      </w:r>
+      <w:r>
+        <w:rPr>
+          <w:sz w:val="24"/>
+          <w:szCs w:val="24"/>
+        </w:rPr>
+        <w:t xml:space="preserve">  About half way between the lake outlet and the northern end we encounter a </w:t>
+      </w:r>
+      <w:r>
+        <w:rPr>
+          <w:sz w:val="24"/>
+          <w:szCs w:val="24"/>
+        </w:rPr>
+        <w:t>dead</w:t>
+      </w:r>
+      <w:r>
+        <w:rPr>
+          <w:sz w:val="24"/>
+          <w:szCs w:val="24"/>
+        </w:rPr>
+        <w:t xml:space="preserve"> horse just below the switch backs west of Seneca Lake (around inbound mile 8.5).</w:t>
+      </w:r>
+      <w:r>
+        <w:rPr>
+          <w:sz w:val="24"/>
+          <w:szCs w:val="24"/>
+        </w:rPr>
+        <w:t xml:space="preserve">  We wondered if someone would return to dynamite it into small compostable pieces as there was no chance it was go</w:t>
+      </w:r>
+      <w:r>
+        <w:rPr>
+          <w:sz w:val="24"/>
+          <w:szCs w:val="24"/>
+        </w:rPr>
+        <w:t>ing to be removed from the area.</w:t>
+      </w:r>
+    </w:p>
+    <w:p>
+      <w:pPr>
+        <w:rPr>
+          <w:sz w:val="24"/>
+          <w:szCs w:val="24"/>
+        </w:rPr>
+      </w:pPr>
+      <w:r>
+        <w:rPr>
+          <w:sz w:val="24"/>
+          <w:szCs w:val="24"/>
+        </w:rPr>
+        <w:lastRenderedPageBreak/>
+        <w:t>August 18 we broke camp, again at a leisurely pace</w:t>
+      </w:r>
+      <w:r>
+        <w:rPr>
+          <w:sz w:val="24"/>
+          <w:szCs w:val="24"/>
+        </w:rPr>
+        <w:t xml:space="preserve">, </w:t>
+      </w:r>
+      <w:r>
+        <w:rPr>
+          <w:sz w:val="24"/>
+          <w:szCs w:val="24"/>
+        </w:rPr>
+        <w:t xml:space="preserve">heading north on the Seneca Lake trail </w:t>
+      </w:r>
+      <w:r>
+        <w:rPr>
+          <w:sz w:val="24"/>
+          <w:szCs w:val="24"/>
+        </w:rPr>
+        <w:t>by</w:t>
+      </w:r>
+      <w:r>
+        <w:rPr>
+          <w:sz w:val="24"/>
+          <w:szCs w:val="24"/>
+        </w:rPr>
+        <w:t xml:space="preserve"> 10 am. After just one mile we changed to the Indian Pass trail still traveling north.</w:t>
+      </w:r>
+      <w:r>
+        <w:rPr>
+          <w:sz w:val="24"/>
+          <w:szCs w:val="24"/>
+        </w:rPr>
+        <w:t xml:space="preserve">  The scenery of mountains like Freemont peak, and the boulders and lakes were all</w:t>
+      </w:r>
+      <w:r>
+        <w:rPr>
+          <w:sz w:val="24"/>
+          <w:szCs w:val="24"/>
+        </w:rPr>
+        <w:t xml:space="preserve"> </w:t>
+      </w:r>
+      <w:r>
+        <w:rPr>
+          <w:sz w:val="24"/>
+          <w:szCs w:val="24"/>
+        </w:rPr>
+        <w:t xml:space="preserve">incredible.  On the rise above Island Lake we caught a glimpse of our </w:t>
+      </w:r>
+      <w:r>
+        <w:rPr>
+          <w:sz w:val="24"/>
+          <w:szCs w:val="24"/>
+        </w:rPr>
+        <w:t xml:space="preserve">goal, Gannett Peak, and the pass, Bonney Pass, we </w:t>
+      </w:r>
+      <w:r>
+        <w:rPr>
+          <w:sz w:val="24"/>
+          <w:szCs w:val="24"/>
+        </w:rPr>
+        <w:t>would</w:t>
+      </w:r>
+      <w:r>
+        <w:rPr>
+          <w:sz w:val="24"/>
+          <w:szCs w:val="24"/>
+        </w:rPr>
+        <w:t xml:space="preserve"> have to traverse to reach it.</w:t>
+      </w:r>
+      <w:r>
+        <w:rPr>
+          <w:sz w:val="24"/>
+          <w:szCs w:val="24"/>
+        </w:rPr>
+        <w:t xml:space="preserve">  </w:t>
+      </w:r>
+      <w:r>
+        <w:rPr>
+          <w:sz w:val="24"/>
+          <w:szCs w:val="24"/>
+        </w:rPr>
+        <w:t xml:space="preserve">A half an hour later we were </w:t>
+      </w:r>
+      <w:r>
+        <w:rPr>
+          <w:sz w:val="24"/>
+          <w:szCs w:val="24"/>
+        </w:rPr>
+        <w:t xml:space="preserve">at the south end of Island Lake </w:t>
+      </w:r>
+      <w:r>
+        <w:rPr>
+          <w:sz w:val="24"/>
+          <w:szCs w:val="24"/>
+        </w:rPr>
+        <w:t>still marveling at the</w:t>
+      </w:r>
+      <w:r>
+        <w:rPr>
+          <w:sz w:val="24"/>
+          <w:szCs w:val="24"/>
+        </w:rPr>
+        <w:t xml:space="preserve"> </w:t>
+      </w:r>
+      <w:r>
+        <w:rPr>
+          <w:sz w:val="24"/>
+          <w:szCs w:val="24"/>
+        </w:rPr>
+        <w:t>backdrop</w:t>
+      </w:r>
+      <w:r>
+        <w:rPr>
+          <w:sz w:val="24"/>
+          <w:szCs w:val="24"/>
+        </w:rPr>
+        <w:t>.</w:t>
+      </w:r>
+      <w:r>
+        <w:rPr>
+          <w:sz w:val="24"/>
+          <w:szCs w:val="24"/>
+        </w:rPr>
+        <w:t xml:space="preserve">  I will go out on a limb here and say the Titcomb basin area could very well be the most beautiful natural place I have been in the USA.</w:t>
+      </w:r>
+      <w:r>
+        <w:rPr>
+          <w:sz w:val="24"/>
+          <w:szCs w:val="24"/>
+        </w:rPr>
+        <w:t xml:space="preserve">  We continued around the east side of Island Lake on its sandy beaches. </w:t>
+      </w:r>
+      <w:r>
+        <w:rPr>
+          <w:sz w:val="24"/>
+          <w:szCs w:val="24"/>
+        </w:rPr>
+        <w:t xml:space="preserve">As we left Island </w:t>
+      </w:r>
+      <w:r>
+        <w:rPr>
+          <w:sz w:val="24"/>
+          <w:szCs w:val="24"/>
+        </w:rPr>
+        <w:t>Lake</w:t>
+      </w:r>
+      <w:r>
+        <w:rPr>
+          <w:sz w:val="24"/>
+          <w:szCs w:val="24"/>
+        </w:rPr>
+        <w:t xml:space="preserve"> </w:t>
+      </w:r>
+      <w:r>
+        <w:rPr>
+          <w:sz w:val="24"/>
+          <w:szCs w:val="24"/>
+        </w:rPr>
+        <w:t xml:space="preserve">now </w:t>
+      </w:r>
+      <w:r>
+        <w:rPr>
+          <w:sz w:val="24"/>
+          <w:szCs w:val="24"/>
+        </w:rPr>
+        <w:t>on the Titcomb Basin trail, we paused fo</w:t>
+      </w:r>
+      <w:r>
+        <w:rPr>
+          <w:sz w:val="24"/>
+          <w:szCs w:val="24"/>
+        </w:rPr>
+        <w:t>r lunch at noon, and a half an hour later we encountered our first section of snow.</w:t>
+      </w:r>
+      <w:r>
+        <w:rPr>
+          <w:sz w:val="24"/>
+          <w:szCs w:val="24"/>
+        </w:rPr>
+        <w:t xml:space="preserve">  Less than 3 hours into the day’s journey we reached the lower Titcomb Lake.</w:t>
+      </w:r>
+    </w:p>
+    <w:p>
+      <w:pPr>
+        <w:rPr>
+          <w:sz w:val="24"/>
+          <w:szCs w:val="24"/>
+        </w:rPr>
+      </w:pPr>
+      <w:r>
+        <w:rPr>
+          <w:sz w:val="24"/>
+          <w:szCs w:val="24"/>
+        </w:rPr>
+        <w:t xml:space="preserve">After 6.5 miles northeast of the Upper Titcomb </w:t>
+      </w:r>
+      <w:r>
+        <w:rPr>
+          <w:sz w:val="24"/>
+          <w:szCs w:val="24"/>
+        </w:rPr>
+        <w:t>Lake</w:t>
+      </w:r>
+      <w:r>
+        <w:rPr>
+          <w:sz w:val="24"/>
+          <w:szCs w:val="24"/>
+        </w:rPr>
+        <w:t xml:space="preserve"> at around 10,600 feet</w:t>
+      </w:r>
+      <w:r>
+        <w:rPr>
+          <w:sz w:val="24"/>
+          <w:szCs w:val="24"/>
+        </w:rPr>
+        <w:t xml:space="preserve"> we choose a </w:t>
+      </w:r>
+      <w:r>
+        <w:rPr>
+          <w:sz w:val="24"/>
+          <w:szCs w:val="24"/>
+        </w:rPr>
+        <w:t>camp spot</w:t>
+      </w:r>
+      <w:r>
+        <w:rPr>
+          <w:sz w:val="24"/>
+          <w:szCs w:val="24"/>
+        </w:rPr>
+        <w:t xml:space="preserve">, </w:t>
+      </w:r>
+      <w:r>
+        <w:rPr>
+          <w:sz w:val="24"/>
+          <w:szCs w:val="24"/>
+        </w:rPr>
+        <w:t xml:space="preserve">and </w:t>
+      </w:r>
+      <w:r>
+        <w:rPr>
+          <w:sz w:val="24"/>
+          <w:szCs w:val="24"/>
+        </w:rPr>
+        <w:t>it was still early afternoon.</w:t>
+      </w:r>
+      <w:r>
+        <w:rPr>
+          <w:sz w:val="24"/>
+          <w:szCs w:val="24"/>
+        </w:rPr>
+        <w:t xml:space="preserve">  We had a nice wind blowing, but when it would stop </w:t>
+      </w:r>
+      <w:r>
+        <w:rPr>
+          <w:sz w:val="24"/>
+          <w:szCs w:val="24"/>
+        </w:rPr>
+        <w:t>we had a lot of mosquitoes to deal with.</w:t>
+      </w:r>
+      <w:r>
+        <w:rPr>
+          <w:sz w:val="24"/>
+          <w:szCs w:val="24"/>
+        </w:rPr>
+        <w:t xml:space="preserve">  We relaxed in our tents, filtered water, and made dinner.  After dinner some placed cards until dark.</w:t>
+      </w:r>
+      <w:r>
+        <w:rPr>
+          <w:sz w:val="24"/>
+          <w:szCs w:val="24"/>
+        </w:rPr>
+        <w:t xml:space="preserve">  Layered clothing</w:t>
+      </w:r>
+      <w:r>
+        <w:rPr>
+          <w:sz w:val="24"/>
+          <w:szCs w:val="24"/>
+        </w:rPr>
+        <w:t>, and even ski hats, were</w:t>
       </w:r>
       <w:bookmarkStart w:id="0" w:name="_GoBack"/>
       <w:bookmarkEnd w:id="0"/>
@@ -6414,8 +8335,24 @@
           <w:sz w:val="24"/>
           <w:szCs w:val="24"/>
         </w:rPr>
-        <w:t>. Tired or not, we all felt pleased having "bagged" the highest peak in New York!</w:t>
-      </w:r>
+        <w:t xml:space="preserve"> needed to stay warm when you weren’t exerting yourself.</w:t>
+      </w:r>
+    </w:p>
+    <w:p>
+      <w:pPr>
+        <w:rPr>
+          <w:sz w:val="24"/>
+          <w:szCs w:val="24"/>
+        </w:rPr>
+      </w:pPr>
+    </w:p>
+    <w:p>
+      <w:pPr>
+        <w:rPr>
+          <w:sz w:val="24"/>
+          <w:szCs w:val="24"/>
+        </w:rPr>
+      </w:pPr>
     </w:p>
     <w:sectPr>
       <w:pgSz w:w="12240" w:h="15840"/>

</xml_diff>